<commit_message>
standardised RubSubsystem.m script. It enables to generate Subsystems by bulk.
added costSR.m. it calculates trading cost per sharp ratio unit

added Testing_script.m as a setup testing environment
</commit_message>
<xml_diff>
--- a/VIX_analysis_on_SPX.docx
+++ b/VIX_analysis_on_SPX.docx
@@ -1,6 +1,6 @@
 
 <file path=word/document.xml><?xml version="1.0" encoding="utf-8"?>
-<w:document xmlns:wpc="http://schemas.microsoft.com/office/word/2010/wordprocessingCanvas" xmlns:mc="http://schemas.openxmlformats.org/markup-compatibility/2006" xmlns:o="urn:schemas-microsoft-com:office:office" xmlns:r="http://schemas.openxmlformats.org/officeDocument/2006/relationships" xmlns:m="http://schemas.openxmlformats.org/officeDocument/2006/math" xmlns:v="urn:schemas-microsoft-com:vml" xmlns:wp14="http://schemas.microsoft.com/office/word/2010/wordprocessingDrawing" xmlns:wp="http://schemas.openxmlformats.org/drawingml/2006/wordprocessingDrawing" xmlns:w10="urn:schemas-microsoft-com:office:word" xmlns:w="http://schemas.openxmlformats.org/wordprocessingml/2006/main" xmlns:w14="http://schemas.microsoft.com/office/word/2010/wordml" xmlns:wpg="http://schemas.microsoft.com/office/word/2010/wordprocessingGroup" xmlns:wpi="http://schemas.microsoft.com/office/word/2010/wordprocessingInk" xmlns:wne="http://schemas.microsoft.com/office/word/2006/wordml" xmlns:wps="http://schemas.microsoft.com/office/word/2010/wordprocessingShape" mc:Ignorable="w14 wp14">
+<w:document xmlns:wpc="http://schemas.microsoft.com/office/word/2010/wordprocessingCanvas" xmlns:mc="http://schemas.openxmlformats.org/markup-compatibility/2006" xmlns:o="urn:schemas-microsoft-com:office:office" xmlns:r="http://schemas.openxmlformats.org/officeDocument/2006/relationships" xmlns:m="http://schemas.openxmlformats.org/officeDocument/2006/math" xmlns:v="urn:schemas-microsoft-com:vml" xmlns:wp14="http://schemas.microsoft.com/office/word/2010/wordprocessingDrawing" xmlns:wp="http://schemas.openxmlformats.org/drawingml/2006/wordprocessingDrawing" xmlns:w10="urn:schemas-microsoft-com:office:word" xmlns:w="http://schemas.openxmlformats.org/wordprocessingml/2006/main" xmlns:w14="http://schemas.microsoft.com/office/word/2010/wordml" xmlns:w15="http://schemas.microsoft.com/office/word/2012/wordml" xmlns:wpg="http://schemas.microsoft.com/office/word/2010/wordprocessingGroup" xmlns:wpi="http://schemas.microsoft.com/office/word/2010/wordprocessingInk" xmlns:wne="http://schemas.microsoft.com/office/word/2006/wordml" xmlns:wps="http://schemas.microsoft.com/office/word/2010/wordprocessingShape" mc:Ignorable="w14 w15 wp14">
   <w:body>
     <w:p>
       <w:pPr>
@@ -94,6 +94,13 @@
           <w:sz w:val="24"/>
           <w:szCs w:val="24"/>
         </w:rPr>
+        <w:t xml:space="preserve">In the field of investment, </w:t>
+      </w:r>
+      <w:r>
+        <w:rPr>
+          <w:sz w:val="24"/>
+          <w:szCs w:val="24"/>
+        </w:rPr>
         <w:t xml:space="preserve">VIX is known as </w:t>
       </w:r>
       <w:r>
@@ -108,16 +115,21 @@
           <w:sz w:val="24"/>
           <w:szCs w:val="24"/>
         </w:rPr>
-        <w:t>“fear Index” in the investment field. Investors seek protection by purchasing options which is mea</w:t>
-      </w:r>
-      <w:bookmarkStart w:id="0" w:name="_GoBack"/>
-      <w:bookmarkEnd w:id="0"/>
-      <w:r>
-        <w:rPr>
-          <w:sz w:val="24"/>
-          <w:szCs w:val="24"/>
-        </w:rPr>
-        <w:t>sured by VIX index.  The purpose of the report is to carry</w:t>
+        <w:t>“fea</w:t>
+      </w:r>
+      <w:r>
+        <w:rPr>
+          <w:sz w:val="24"/>
+          <w:szCs w:val="24"/>
+        </w:rPr>
+        <w:t>r Index”</w:t>
+      </w:r>
+      <w:r>
+        <w:rPr>
+          <w:sz w:val="24"/>
+          <w:szCs w:val="24"/>
+        </w:rPr>
+        <w:t>. The purpose of the report is to carry</w:t>
       </w:r>
       <w:r>
         <w:rPr>
@@ -138,7 +150,21 @@
           <w:sz w:val="24"/>
           <w:szCs w:val="24"/>
         </w:rPr>
-        <w:t xml:space="preserve"> analysis on VIX and find out if VIX has predictability for forward returns</w:t>
+        <w:t xml:space="preserve"> analysis on VIX and </w:t>
+      </w:r>
+      <w:r>
+        <w:rPr>
+          <w:sz w:val="24"/>
+          <w:szCs w:val="24"/>
+        </w:rPr>
+        <w:t>establish if VIX can predict</w:t>
+      </w:r>
+      <w:r>
+        <w:rPr>
+          <w:sz w:val="24"/>
+          <w:szCs w:val="24"/>
+        </w:rPr>
+        <w:t xml:space="preserve"> forward returns</w:t>
       </w:r>
       <w:r>
         <w:rPr>
@@ -181,7 +207,21 @@
           <w:sz w:val="24"/>
           <w:szCs w:val="24"/>
         </w:rPr>
-        <w:t xml:space="preserve"> parts:</w:t>
+        <w:t xml:space="preserve"> </w:t>
+      </w:r>
+      <w:r>
+        <w:rPr>
+          <w:sz w:val="24"/>
+          <w:szCs w:val="24"/>
+        </w:rPr>
+        <w:t>sections</w:t>
+      </w:r>
+      <w:r>
+        <w:rPr>
+          <w:sz w:val="24"/>
+          <w:szCs w:val="24"/>
+        </w:rPr>
+        <w:t>:</w:t>
       </w:r>
     </w:p>
     <w:p>
@@ -286,47 +326,76 @@
     </w:p>
     <w:p>
       <w:pPr>
+        <w:rPr>
+          <w:sz w:val="24"/>
+          <w:szCs w:val="24"/>
+        </w:rPr>
+      </w:pPr>
+      <w:r>
+        <w:rPr>
+          <w:sz w:val="24"/>
+          <w:szCs w:val="24"/>
+        </w:rPr>
+        <w:t>Each section will evaluate</w:t>
+      </w:r>
+      <w:r>
+        <w:rPr>
+          <w:sz w:val="24"/>
+          <w:szCs w:val="24"/>
+        </w:rPr>
+        <w:t xml:space="preserve"> the respective item</w:t>
+      </w:r>
+      <w:r>
+        <w:rPr>
+          <w:sz w:val="24"/>
+          <w:szCs w:val="24"/>
+        </w:rPr>
+        <w:t>s</w:t>
+      </w:r>
+      <w:r>
+        <w:rPr>
+          <w:sz w:val="24"/>
+          <w:szCs w:val="24"/>
+        </w:rPr>
+        <w:t xml:space="preserve"> in order to reveal the </w:t>
+      </w:r>
+      <w:r>
+        <w:rPr>
+          <w:sz w:val="24"/>
+          <w:szCs w:val="24"/>
+        </w:rPr>
+        <w:t xml:space="preserve">level of </w:t>
+      </w:r>
+      <w:r>
+        <w:rPr>
+          <w:sz w:val="24"/>
+          <w:szCs w:val="24"/>
+        </w:rPr>
+        <w:t xml:space="preserve">explanatory power on SPX Index. The behaviour of VIX index will also be discussed </w:t>
+      </w:r>
+      <w:r>
+        <w:rPr>
+          <w:sz w:val="24"/>
+          <w:szCs w:val="24"/>
+        </w:rPr>
+        <w:t>throughout</w:t>
+      </w:r>
+      <w:r>
+        <w:rPr>
+          <w:sz w:val="24"/>
+          <w:szCs w:val="24"/>
+        </w:rPr>
+        <w:t xml:space="preserve"> the report.</w:t>
+      </w:r>
+    </w:p>
+    <w:p>
+      <w:pPr>
         <w:ind w:left="360"/>
         <w:rPr>
           <w:sz w:val="24"/>
           <w:szCs w:val="24"/>
         </w:rPr>
       </w:pPr>
-      <w:r>
-        <w:rPr>
-          <w:sz w:val="24"/>
-          <w:szCs w:val="24"/>
-        </w:rPr>
-        <w:t>Each part will discuss the respective item</w:t>
-      </w:r>
-      <w:r>
-        <w:rPr>
-          <w:sz w:val="24"/>
-          <w:szCs w:val="24"/>
-        </w:rPr>
-        <w:t>s</w:t>
-      </w:r>
-      <w:r>
-        <w:rPr>
-          <w:sz w:val="24"/>
-          <w:szCs w:val="24"/>
-        </w:rPr>
-        <w:t xml:space="preserve"> in order to reveal the explanatory power on SPX Index. The behaviour of VIX index will also be discussed </w:t>
-      </w:r>
-      <w:r>
-        <w:rPr>
-          <w:sz w:val="24"/>
-          <w:szCs w:val="24"/>
-        </w:rPr>
-        <w:t>throughout</w:t>
-      </w:r>
-      <w:r>
-        <w:rPr>
-          <w:sz w:val="24"/>
-          <w:szCs w:val="24"/>
-        </w:rPr>
-        <w:t xml:space="preserve"> the report.</w:t>
-      </w:r>
     </w:p>
     <w:p>
       <w:pPr>
@@ -339,15 +408,6 @@
     </w:p>
     <w:p>
       <w:pPr>
-        <w:ind w:left="360"/>
-        <w:rPr>
-          <w:sz w:val="24"/>
-          <w:szCs w:val="24"/>
-        </w:rPr>
-      </w:pPr>
-    </w:p>
-    <w:p>
-      <w:pPr>
         <w:rPr>
           <w:b/>
           <w:sz w:val="24"/>
@@ -362,21 +422,48 @@
           <w:szCs w:val="24"/>
           <w:u w:val="single"/>
         </w:rPr>
-        <w:t>A High level summary:</w:t>
-      </w:r>
-    </w:p>
-    <w:p>
-      <w:pPr>
-        <w:rPr>
-          <w:sz w:val="24"/>
-          <w:szCs w:val="24"/>
-        </w:rPr>
-      </w:pPr>
+        <w:t>A h</w:t>
+      </w:r>
       <w:r>
         <w:rPr>
           <w:b/>
           <w:sz w:val="24"/>
           <w:szCs w:val="24"/>
+          <w:u w:val="single"/>
+        </w:rPr>
+        <w:t>igh level summary</w:t>
+      </w:r>
+      <w:r>
+        <w:rPr>
+          <w:b/>
+          <w:sz w:val="24"/>
+          <w:szCs w:val="24"/>
+          <w:u w:val="single"/>
+        </w:rPr>
+        <w:t xml:space="preserve"> of the analysis result</w:t>
+      </w:r>
+      <w:r>
+        <w:rPr>
+          <w:b/>
+          <w:sz w:val="24"/>
+          <w:szCs w:val="24"/>
+          <w:u w:val="single"/>
+        </w:rPr>
+        <w:t>:</w:t>
+      </w:r>
+    </w:p>
+    <w:p>
+      <w:pPr>
+        <w:rPr>
+          <w:sz w:val="24"/>
+          <w:szCs w:val="24"/>
+        </w:rPr>
+      </w:pPr>
+      <w:r>
+        <w:rPr>
+          <w:b/>
+          <w:sz w:val="24"/>
+          <w:szCs w:val="24"/>
         </w:rPr>
         <w:t>Level of VIX:</w:t>
       </w:r>
@@ -491,7 +578,35 @@
           <w:sz w:val="24"/>
           <w:szCs w:val="24"/>
         </w:rPr>
-        <w:t xml:space="preserve"> the VIX and valuation factors. The current score has reached the highest level that has never seen before. The second high score has appeared in 1999.</w:t>
+        <w:t xml:space="preserve"> the VIX and valuation factors. The current score has reached the highest level that has never</w:t>
+      </w:r>
+      <w:r>
+        <w:rPr>
+          <w:sz w:val="24"/>
+          <w:szCs w:val="24"/>
+        </w:rPr>
+        <w:t xml:space="preserve"> been</w:t>
+      </w:r>
+      <w:r>
+        <w:rPr>
+          <w:sz w:val="24"/>
+          <w:szCs w:val="24"/>
+        </w:rPr>
+        <w:t xml:space="preserve"> seen before. The second high</w:t>
+      </w:r>
+      <w:r>
+        <w:rPr>
+          <w:sz w:val="24"/>
+          <w:szCs w:val="24"/>
+        </w:rPr>
+        <w:t>est</w:t>
+      </w:r>
+      <w:r>
+        <w:rPr>
+          <w:sz w:val="24"/>
+          <w:szCs w:val="24"/>
+        </w:rPr>
+        <w:t xml:space="preserve"> score has appeared in 1999.</w:t>
       </w:r>
     </w:p>
     <w:p>
@@ -553,7 +668,35 @@
           <w:sz w:val="24"/>
           <w:szCs w:val="24"/>
         </w:rPr>
-        <w:t>has medium-term projection on market uncertainty. Although the trading strategy built on SPX index using VIX futures term structure performs poorly, the signal applies on VIX futures trading has significant outperformance with after-cost Sharpe Ratio of 1.4.</w:t>
+        <w:t xml:space="preserve">has medium-term projection on market uncertainty. </w:t>
+      </w:r>
+      <w:r>
+        <w:rPr>
+          <w:sz w:val="24"/>
+          <w:szCs w:val="24"/>
+        </w:rPr>
+        <w:t>T</w:t>
+      </w:r>
+      <w:r>
+        <w:rPr>
+          <w:sz w:val="24"/>
+          <w:szCs w:val="24"/>
+        </w:rPr>
+        <w:t>he trading strategy built on SPX index using VIX futures term structure performs poorly,</w:t>
+      </w:r>
+      <w:r>
+        <w:rPr>
+          <w:sz w:val="24"/>
+          <w:szCs w:val="24"/>
+        </w:rPr>
+        <w:t xml:space="preserve"> however,</w:t>
+      </w:r>
+      <w:r>
+        <w:rPr>
+          <w:sz w:val="24"/>
+          <w:szCs w:val="24"/>
+        </w:rPr>
+        <w:t xml:space="preserve"> the signal applies on VIX futures trading has significant outperformance with after-cost Sharpe Ratio of 1.4.</w:t>
       </w:r>
     </w:p>
     <w:p>
@@ -588,14 +731,147 @@
           <w:sz w:val="24"/>
           <w:szCs w:val="24"/>
         </w:rPr>
-        <w:t xml:space="preserve">At the first instance, people question if Level VIX could provide any insight on bear knocking down bull. I have pulled out the forward 6 months and 12 months returns of SPX </w:t>
-      </w:r>
-      <w:r>
-        <w:rPr>
-          <w:sz w:val="24"/>
-          <w:szCs w:val="24"/>
-        </w:rPr>
-        <w:t>respectively with respect to VIX Level. The pure VIX level does not provide much useful information as all levels show positive forward returns but we know that there are several crises happened in the analysed historical data since 1990.</w:t>
+        <w:t>Initially</w:t>
+      </w:r>
+      <w:r>
+        <w:rPr>
+          <w:sz w:val="24"/>
+          <w:szCs w:val="24"/>
+        </w:rPr>
+        <w:t xml:space="preserve"> people</w:t>
+      </w:r>
+      <w:r>
+        <w:rPr>
+          <w:sz w:val="24"/>
+          <w:szCs w:val="24"/>
+        </w:rPr>
+        <w:t xml:space="preserve"> will question if l</w:t>
+      </w:r>
+      <w:r>
+        <w:rPr>
+          <w:sz w:val="24"/>
+          <w:szCs w:val="24"/>
+        </w:rPr>
+        <w:t xml:space="preserve">evel </w:t>
+      </w:r>
+      <w:r>
+        <w:rPr>
+          <w:sz w:val="24"/>
+          <w:szCs w:val="24"/>
+        </w:rPr>
+        <w:t>of VIX can</w:t>
+      </w:r>
+      <w:r>
+        <w:rPr>
+          <w:sz w:val="24"/>
+          <w:szCs w:val="24"/>
+        </w:rPr>
+        <w:t xml:space="preserve"> provide any insig</w:t>
+      </w:r>
+      <w:r>
+        <w:rPr>
+          <w:sz w:val="24"/>
+          <w:szCs w:val="24"/>
+        </w:rPr>
+        <w:t>ht on bear knocking down bull. We</w:t>
+      </w:r>
+      <w:r>
+        <w:rPr>
+          <w:sz w:val="24"/>
+          <w:szCs w:val="24"/>
+        </w:rPr>
+        <w:t xml:space="preserve"> have looked at</w:t>
+      </w:r>
+      <w:r>
+        <w:rPr>
+          <w:sz w:val="24"/>
+          <w:szCs w:val="24"/>
+        </w:rPr>
+        <w:t xml:space="preserve"> the forward 6 months and 12 months returns of SPX</w:t>
+      </w:r>
+      <w:r>
+        <w:rPr>
+          <w:sz w:val="24"/>
+          <w:szCs w:val="24"/>
+        </w:rPr>
+        <w:t xml:space="preserve"> with respect to the VIX level and the conclusion is that</w:t>
+      </w:r>
+      <w:r>
+        <w:rPr>
+          <w:sz w:val="24"/>
+          <w:szCs w:val="24"/>
+        </w:rPr>
+        <w:t xml:space="preserve"> VIX </w:t>
+      </w:r>
+      <w:r>
+        <w:rPr>
+          <w:sz w:val="24"/>
+          <w:szCs w:val="24"/>
+        </w:rPr>
+        <w:t xml:space="preserve">on its own </w:t>
+      </w:r>
+      <w:r>
+        <w:rPr>
+          <w:sz w:val="24"/>
+          <w:szCs w:val="24"/>
+        </w:rPr>
+        <w:t>does not pr</w:t>
+      </w:r>
+      <w:r>
+        <w:rPr>
+          <w:sz w:val="24"/>
+          <w:szCs w:val="24"/>
+        </w:rPr>
+        <w:t>ovide much useful information, since</w:t>
+      </w:r>
+      <w:r>
+        <w:rPr>
+          <w:sz w:val="24"/>
+          <w:szCs w:val="24"/>
+        </w:rPr>
+        <w:t xml:space="preserve"> all levels show positive forward returns</w:t>
+      </w:r>
+      <w:r>
+        <w:rPr>
+          <w:sz w:val="24"/>
+          <w:szCs w:val="24"/>
+        </w:rPr>
+        <w:t>.</w:t>
+      </w:r>
+      <w:r>
+        <w:rPr>
+          <w:sz w:val="24"/>
+          <w:szCs w:val="24"/>
+        </w:rPr>
+        <w:t xml:space="preserve"> </w:t>
+      </w:r>
+      <w:r>
+        <w:rPr>
+          <w:sz w:val="24"/>
+          <w:szCs w:val="24"/>
+        </w:rPr>
+        <w:t>However</w:t>
+      </w:r>
+      <w:r>
+        <w:rPr>
+          <w:sz w:val="24"/>
+          <w:szCs w:val="24"/>
+        </w:rPr>
+        <w:t xml:space="preserve"> we know that there </w:t>
+      </w:r>
+      <w:r>
+        <w:rPr>
+          <w:sz w:val="24"/>
+          <w:szCs w:val="24"/>
+        </w:rPr>
+        <w:t>were several crises</w:t>
+      </w:r>
+      <w:r>
+        <w:rPr>
+          <w:sz w:val="24"/>
+          <w:szCs w:val="24"/>
+        </w:rPr>
+        <w:t xml:space="preserve"> in the analysed historical data since 1990.</w:t>
       </w:r>
     </w:p>
     <w:p>
@@ -609,7 +885,7 @@
       <w:r>
         <w:rPr>
           <w:noProof/>
-          <w:lang w:eastAsia="en-GB"/>
+          <w:lang w:eastAsia="zh-CN"/>
         </w:rPr>
         <w:drawing>
           <wp:inline distT="0" distB="0" distL="0" distR="0">
@@ -629,7 +905,7 @@
                     </pic:cNvPicPr>
                   </pic:nvPicPr>
                   <pic:blipFill>
-                    <a:blip r:embed="rId6">
+                    <a:blip r:embed="rId5">
                       <a:extLst>
                         <a:ext uri="{28A0092B-C50C-407E-A947-70E740481C1C}">
                           <a14:useLocalDpi xmlns:a14="http://schemas.microsoft.com/office/drawing/2010/main" val="0"/>
@@ -663,36 +939,54 @@
     </w:p>
     <w:p>
       <w:pPr>
-        <w:jc w:val="center"/>
-        <w:rPr>
-          <w:b/>
-          <w:sz w:val="24"/>
-          <w:szCs w:val="24"/>
-        </w:rPr>
-      </w:pPr>
-      <w:r>
-        <w:rPr>
-          <w:b/>
-          <w:sz w:val="24"/>
-          <w:szCs w:val="24"/>
-        </w:rPr>
-        <w:t>Chart 1</w:t>
-      </w:r>
-    </w:p>
-    <w:p>
-      <w:pPr>
-        <w:rPr>
-          <w:sz w:val="24"/>
-          <w:szCs w:val="24"/>
-        </w:rPr>
-      </w:pPr>
-      <w:r>
-        <w:rPr>
-          <w:sz w:val="24"/>
-          <w:szCs w:val="24"/>
-        </w:rPr>
-        <w:t xml:space="preserve">However, under the comparison to average forward 6 months and 12 months returns, the level between [16, 27] show weaker forward returns than the averages. The levels are highlighted in pink in the above table. </w:t>
-      </w:r>
+        <w:rPr>
+          <w:sz w:val="24"/>
+          <w:szCs w:val="24"/>
+        </w:rPr>
+      </w:pPr>
+      <w:r>
+        <w:rPr>
+          <w:sz w:val="24"/>
+          <w:szCs w:val="24"/>
+        </w:rPr>
+        <w:t>One thing worth mentioning is that by comparing the</w:t>
+      </w:r>
+      <w:r>
+        <w:rPr>
+          <w:sz w:val="24"/>
+          <w:szCs w:val="24"/>
+        </w:rPr>
+        <w:t xml:space="preserve"> average forward 6 months and 12 months </w:t>
+      </w:r>
+      <w:r>
+        <w:rPr>
+          <w:sz w:val="24"/>
+          <w:szCs w:val="24"/>
+        </w:rPr>
+        <w:t xml:space="preserve">returns, the level between [16 ~ </w:t>
+      </w:r>
+      <w:r>
+        <w:rPr>
+          <w:sz w:val="24"/>
+          <w:szCs w:val="24"/>
+        </w:rPr>
+        <w:t>27] show weaker forward returns than the averages. The levels are highlighted in the above table.</w:t>
+      </w:r>
+      <w:r>
+        <w:rPr>
+          <w:sz w:val="24"/>
+          <w:szCs w:val="24"/>
+        </w:rPr>
+        <w:t xml:space="preserve"> </w:t>
+      </w:r>
+    </w:p>
+    <w:p>
+      <w:pPr>
+        <w:rPr>
+          <w:sz w:val="24"/>
+          <w:szCs w:val="24"/>
+        </w:rPr>
+      </w:pPr>
     </w:p>
     <w:p>
       <w:pPr>
@@ -734,35 +1028,63 @@
           <w:sz w:val="24"/>
           <w:szCs w:val="24"/>
         </w:rPr>
-        <w:t xml:space="preserve">On top of the VIX level, we </w:t>
-      </w:r>
-      <w:r>
-        <w:rPr>
-          <w:sz w:val="24"/>
-          <w:szCs w:val="24"/>
-        </w:rPr>
-        <w:t>take a step further to add momentum</w:t>
-      </w:r>
-      <w:r>
-        <w:rPr>
-          <w:sz w:val="24"/>
-          <w:szCs w:val="24"/>
-        </w:rPr>
-        <w:t xml:space="preserve"> on</w:t>
-      </w:r>
-      <w:r>
-        <w:rPr>
-          <w:sz w:val="24"/>
-          <w:szCs w:val="24"/>
-        </w:rPr>
-        <w:t>to</w:t>
-      </w:r>
-      <w:r>
-        <w:rPr>
-          <w:sz w:val="24"/>
-          <w:szCs w:val="24"/>
-        </w:rPr>
-        <w:t xml:space="preserve"> the VIX level </w:t>
+        <w:t>We</w:t>
+      </w:r>
+      <w:r>
+        <w:rPr>
+          <w:sz w:val="24"/>
+          <w:szCs w:val="24"/>
+        </w:rPr>
+        <w:t xml:space="preserve"> </w:t>
+      </w:r>
+      <w:r>
+        <w:rPr>
+          <w:sz w:val="24"/>
+          <w:szCs w:val="24"/>
+        </w:rPr>
+        <w:t xml:space="preserve">take a step further to add </w:t>
+      </w:r>
+      <w:r>
+        <w:rPr>
+          <w:sz w:val="24"/>
+          <w:szCs w:val="24"/>
+        </w:rPr>
+        <w:t xml:space="preserve">the </w:t>
+      </w:r>
+      <w:r>
+        <w:rPr>
+          <w:sz w:val="24"/>
+          <w:szCs w:val="24"/>
+        </w:rPr>
+        <w:t>momentum</w:t>
+      </w:r>
+      <w:r>
+        <w:rPr>
+          <w:sz w:val="24"/>
+          <w:szCs w:val="24"/>
+        </w:rPr>
+        <w:t xml:space="preserve"> of</w:t>
+      </w:r>
+      <w:r>
+        <w:rPr>
+          <w:sz w:val="24"/>
+          <w:szCs w:val="24"/>
+        </w:rPr>
+        <w:t xml:space="preserve"> the VIX level</w:t>
+      </w:r>
+      <w:r>
+        <w:rPr>
+          <w:sz w:val="24"/>
+          <w:szCs w:val="24"/>
+        </w:rPr>
+        <w:t xml:space="preserve"> to the analysis</w:t>
+      </w:r>
+      <w:r>
+        <w:rPr>
+          <w:sz w:val="24"/>
+          <w:szCs w:val="24"/>
+        </w:rPr>
+        <w:t xml:space="preserve"> </w:t>
       </w:r>
       <w:r>
         <w:rPr>
@@ -783,7 +1105,35 @@
           <w:sz w:val="24"/>
           <w:szCs w:val="24"/>
         </w:rPr>
-        <w:t>uptrend/ downtrend on VIX. Subsequently, we examine the forward returns with respect to both direction</w:t>
+        <w:t>uptrend</w:t>
+      </w:r>
+      <w:r>
+        <w:rPr>
+          <w:sz w:val="24"/>
+          <w:szCs w:val="24"/>
+        </w:rPr>
+        <w:t xml:space="preserve"> </w:t>
+      </w:r>
+      <w:r>
+        <w:rPr>
+          <w:sz w:val="24"/>
+          <w:szCs w:val="24"/>
+        </w:rPr>
+        <w:t>/ downtrend o</w:t>
+      </w:r>
+      <w:r>
+        <w:rPr>
+          <w:sz w:val="24"/>
+          <w:szCs w:val="24"/>
+        </w:rPr>
+        <w:t>f</w:t>
+      </w:r>
+      <w:r>
+        <w:rPr>
+          <w:sz w:val="24"/>
+          <w:szCs w:val="24"/>
+        </w:rPr>
+        <w:t xml:space="preserve"> VIX. Subsequently, we examine the forward returns with respect to both direction</w:t>
       </w:r>
       <w:r>
         <w:rPr>
@@ -833,7 +1183,28 @@
           <w:sz w:val="24"/>
           <w:szCs w:val="24"/>
         </w:rPr>
-        <w:t>parameters are 21 and 250 Days.</w:t>
+        <w:t>parameters as 21 and 250 d</w:t>
+      </w:r>
+      <w:r>
+        <w:rPr>
+          <w:sz w:val="24"/>
+          <w:szCs w:val="24"/>
+        </w:rPr>
+        <w:t>ays</w:t>
+      </w:r>
+      <w:r>
+        <w:rPr>
+          <w:sz w:val="24"/>
+          <w:szCs w:val="24"/>
+        </w:rPr>
+        <w:t xml:space="preserve"> respectively</w:t>
+      </w:r>
+      <w:r>
+        <w:rPr>
+          <w:sz w:val="24"/>
+          <w:szCs w:val="24"/>
+        </w:rPr>
+        <w:t>.</w:t>
       </w:r>
     </w:p>
     <w:p>
@@ -850,6 +1221,13 @@
         </w:rPr>
         <w:t xml:space="preserve">The below tables are split into uptrend and downtrend tables. </w:t>
       </w:r>
+      <w:r>
+        <w:rPr>
+          <w:sz w:val="24"/>
+          <w:szCs w:val="24"/>
+        </w:rPr>
+        <w:t>(Up/Down column 1 meaning uptrend and 0 meaning downtrend)</w:t>
+      </w:r>
     </w:p>
     <w:p>
       <w:pPr>
@@ -865,7 +1243,23 @@
           <w:sz w:val="24"/>
           <w:szCs w:val="24"/>
         </w:rPr>
-        <w:t>Two key takeaways from the tables:</w:t>
+        <w:t xml:space="preserve">Two key </w:t>
+      </w:r>
+      <w:r>
+        <w:rPr>
+          <w:b/>
+          <w:sz w:val="24"/>
+          <w:szCs w:val="24"/>
+        </w:rPr>
+        <w:t>results</w:t>
+      </w:r>
+      <w:r>
+        <w:rPr>
+          <w:b/>
+          <w:sz w:val="24"/>
+          <w:szCs w:val="24"/>
+        </w:rPr>
+        <w:t xml:space="preserve"> from the tables:</w:t>
       </w:r>
     </w:p>
     <w:p>
@@ -885,7 +1279,35 @@
           <w:sz w:val="24"/>
           <w:szCs w:val="24"/>
         </w:rPr>
-        <w:t xml:space="preserve">When VIX is trending upward and trading at the level of [22, 28], SPX has negative forward 12 months returns at -3.5%. </w:t>
+        <w:t>When VIX is trending upward and trading at the level</w:t>
+      </w:r>
+      <w:r>
+        <w:rPr>
+          <w:sz w:val="24"/>
+          <w:szCs w:val="24"/>
+        </w:rPr>
+        <w:t xml:space="preserve"> of [22 ~</w:t>
+      </w:r>
+      <w:r>
+        <w:rPr>
+          <w:sz w:val="24"/>
+          <w:szCs w:val="24"/>
+        </w:rPr>
+        <w:t xml:space="preserve"> 28], SPX has negative forward 12 months returns at -3.5%</w:t>
+      </w:r>
+      <w:r>
+        <w:rPr>
+          <w:sz w:val="24"/>
+          <w:szCs w:val="24"/>
+        </w:rPr>
+        <w:t xml:space="preserve"> on average</w:t>
+      </w:r>
+      <w:r>
+        <w:rPr>
+          <w:sz w:val="24"/>
+          <w:szCs w:val="24"/>
+        </w:rPr>
+        <w:t xml:space="preserve">. </w:t>
       </w:r>
       <w:r>
         <w:rPr>
@@ -899,23 +1321,42 @@
           <w:sz w:val="24"/>
           <w:szCs w:val="24"/>
         </w:rPr>
-        <w:t xml:space="preserve">e often see that VIX spikes </w:t>
-      </w:r>
-      <w:proofErr w:type="gramStart"/>
-      <w:r>
-        <w:rPr>
-          <w:sz w:val="24"/>
-          <w:szCs w:val="24"/>
-        </w:rPr>
-        <w:t>to</w:t>
-      </w:r>
-      <w:proofErr w:type="gramEnd"/>
-      <w:r>
-        <w:rPr>
-          <w:sz w:val="24"/>
-          <w:szCs w:val="24"/>
-        </w:rPr>
-        <w:t xml:space="preserve"> much higher level when it is trading at the range.</w:t>
+        <w:t>e often see VIX spiking</w:t>
+      </w:r>
+      <w:r>
+        <w:rPr>
+          <w:sz w:val="24"/>
+          <w:szCs w:val="24"/>
+        </w:rPr>
+        <w:t xml:space="preserve"> to</w:t>
+      </w:r>
+      <w:r>
+        <w:rPr>
+          <w:sz w:val="24"/>
+          <w:szCs w:val="24"/>
+        </w:rPr>
+        <w:t xml:space="preserve"> a</w:t>
+      </w:r>
+      <w:r>
+        <w:rPr>
+          <w:sz w:val="24"/>
+          <w:szCs w:val="24"/>
+        </w:rPr>
+        <w:t xml:space="preserve"> much hi</w:t>
+      </w:r>
+      <w:r>
+        <w:rPr>
+          <w:sz w:val="24"/>
+          <w:szCs w:val="24"/>
+        </w:rPr>
+        <w:t>gher level when it is trading in this</w:t>
+      </w:r>
+      <w:r>
+        <w:rPr>
+          <w:sz w:val="24"/>
+          <w:szCs w:val="24"/>
+        </w:rPr>
+        <w:t xml:space="preserve"> range.</w:t>
       </w:r>
     </w:p>
     <w:p>
@@ -949,21 +1390,14 @@
           <w:sz w:val="24"/>
           <w:szCs w:val="24"/>
         </w:rPr>
-        <w:t>Meanwhile</w:t>
-      </w:r>
-      <w:r>
-        <w:rPr>
-          <w:sz w:val="24"/>
-          <w:szCs w:val="24"/>
-        </w:rPr>
-        <w:t>, VIX is trending downward means that fear in the market starts fading away.</w:t>
-      </w:r>
-      <w:r>
-        <w:rPr>
-          <w:sz w:val="24"/>
-          <w:szCs w:val="24"/>
-        </w:rPr>
-        <w:t xml:space="preserve"> It makes sense that when these two signals appear together, SPX is expected to deliver excessive high returns.</w:t>
+        <w:t>Additionally, VIX</w:t>
+      </w:r>
+      <w:r>
+        <w:rPr>
+          <w:sz w:val="24"/>
+          <w:szCs w:val="24"/>
+        </w:rPr>
+        <w:t xml:space="preserve"> trending downward means that fear in the market starts fading away.</w:t>
       </w:r>
       <w:r>
         <w:rPr>
@@ -972,6 +1406,27 @@
         </w:rPr>
         <w:t xml:space="preserve"> </w:t>
       </w:r>
+      <w:r>
+        <w:rPr>
+          <w:sz w:val="24"/>
+          <w:szCs w:val="24"/>
+        </w:rPr>
+        <w:t>We can conclude</w:t>
+      </w:r>
+      <w:r>
+        <w:rPr>
+          <w:sz w:val="24"/>
+          <w:szCs w:val="24"/>
+        </w:rPr>
+        <w:t xml:space="preserve"> that when these two signals appear together, SPX is expected to deliver excessive high returns.</w:t>
+      </w:r>
+      <w:r>
+        <w:rPr>
+          <w:sz w:val="24"/>
+          <w:szCs w:val="24"/>
+        </w:rPr>
+        <w:t xml:space="preserve"> </w:t>
+      </w:r>
     </w:p>
     <w:p>
       <w:pPr>
@@ -983,7 +1438,7 @@
       <w:r>
         <w:rPr>
           <w:noProof/>
-          <w:lang w:eastAsia="en-GB"/>
+          <w:lang w:eastAsia="zh-CN"/>
         </w:rPr>
         <w:lastRenderedPageBreak/>
         <w:drawing>
@@ -1004,7 +1459,7 @@
                     </pic:cNvPicPr>
                   </pic:nvPicPr>
                   <pic:blipFill>
-                    <a:blip r:embed="rId7">
+                    <a:blip r:embed="rId6">
                       <a:extLst>
                         <a:ext uri="{28A0092B-C50C-407E-A947-70E740481C1C}">
                           <a14:useLocalDpi xmlns:a14="http://schemas.microsoft.com/office/drawing/2010/main" val="0"/>
@@ -1046,7 +1501,7 @@
       <w:r>
         <w:rPr>
           <w:noProof/>
-          <w:lang w:eastAsia="en-GB"/>
+          <w:lang w:eastAsia="zh-CN"/>
         </w:rPr>
         <w:drawing>
           <wp:inline distT="0" distB="0" distL="0" distR="0" wp14:anchorId="310741BA" wp14:editId="7E7138CF">
@@ -1066,7 +1521,7 @@
                     </pic:cNvPicPr>
                   </pic:nvPicPr>
                   <pic:blipFill>
-                    <a:blip r:embed="rId8">
+                    <a:blip r:embed="rId7">
                       <a:extLst>
                         <a:ext uri="{28A0092B-C50C-407E-A947-70E740481C1C}">
                           <a14:useLocalDpi xmlns:a14="http://schemas.microsoft.com/office/drawing/2010/main" val="0"/>
@@ -1110,7 +1565,7 @@
           <w:noProof/>
           <w:sz w:val="24"/>
           <w:szCs w:val="24"/>
-          <w:lang w:eastAsia="en-GB"/>
+          <w:lang w:eastAsia="zh-CN"/>
         </w:rPr>
         <w:lastRenderedPageBreak/>
         <w:drawing>
@@ -1129,7 +1584,7 @@
                     <pic:cNvPicPr/>
                   </pic:nvPicPr>
                   <pic:blipFill>
-                    <a:blip r:embed="rId9"/>
+                    <a:blip r:embed="rId8"/>
                     <a:stretch>
                       <a:fillRect/>
                     </a:stretch>
@@ -1184,7 +1639,7 @@
           <w:sz w:val="24"/>
           <w:szCs w:val="24"/>
         </w:rPr>
-        <w:t>A combination views on VIX and valuation is an interesting topic to explore. Recall that current VIX is at 11 the historical low level and the current PE level is at 22, which is the highest level since 2009. Looking back to the past two bear markets, 1999 tech bubble and 2008 financial crisis, we find some similarities of current situation with the two crises.  From valuation perspective, the current market PE is being stretched and it is mainly contributed by technology stocks. It is similar to 1999, although the PE has not yet reached the extreme level of 30 as we have seen in 1999. It is because a certain part of Information technology sector is considered as value stocks rather than grow stocks in 1999. But VIX was at 19-20 level in 1999.  From volatility perspective, the current VIX has reached the historical low level. Such low level was only observed in pre-2008 financial crisis period. However, the valuation was not expensive at the time. Therefore, the current market can be seen as the “combination” of 1999 and 2008 crisis. Its combined factor of volatility and valuation has reached an unprecedented level, as we will illustrate below.</w:t>
+        <w:t>An interesting topic to explore is the combination of VIX and valuation to predict the forward returns of SPX. Valuation is represented by the PE ratio.</w:t>
       </w:r>
     </w:p>
     <w:p>
@@ -1200,7 +1655,84 @@
           <w:sz w:val="24"/>
           <w:szCs w:val="24"/>
         </w:rPr>
-        <w:t>We constructed the combined factor by combining the z-scores on PE ratio and price index and inverse z-scores on VIX index. As you can see in the below chart, the current factor score has reached the highest level in 20 years, as shown at the blue dotted line in the below chart. The second highest level appears in 1999. Its forward 6 months, 12 months and 36 months returns are 3.0%, -3.1% and -37.8% respectively.</w:t>
+        <w:t>Note</w:t>
+      </w:r>
+      <w:r>
+        <w:rPr>
+          <w:sz w:val="24"/>
+          <w:szCs w:val="24"/>
+        </w:rPr>
+        <w:t xml:space="preserve"> that </w:t>
+      </w:r>
+      <w:r>
+        <w:rPr>
+          <w:sz w:val="24"/>
+          <w:szCs w:val="24"/>
+        </w:rPr>
+        <w:t xml:space="preserve">the </w:t>
+      </w:r>
+      <w:r>
+        <w:rPr>
+          <w:sz w:val="24"/>
+          <w:szCs w:val="24"/>
+        </w:rPr>
+        <w:t xml:space="preserve">current VIX is at 11 the historical low level and the current PE level is at 22, which is the highest level since 2009. Looking back to the past two bear markets, 1999 tech bubble and 2008 financial crisis, we find some similarities of current situation with the two crises.  From </w:t>
+      </w:r>
+      <w:r>
+        <w:rPr>
+          <w:sz w:val="24"/>
+          <w:szCs w:val="24"/>
+        </w:rPr>
+        <w:t xml:space="preserve">a </w:t>
+      </w:r>
+      <w:r>
+        <w:rPr>
+          <w:sz w:val="24"/>
+          <w:szCs w:val="24"/>
+        </w:rPr>
+        <w:t>valuation perspective, the current market PE is being stretched and it is mainly cont</w:t>
+      </w:r>
+      <w:r>
+        <w:rPr>
+          <w:sz w:val="24"/>
+          <w:szCs w:val="24"/>
+        </w:rPr>
+        <w:t>ributed by technology stocks. This</w:t>
+      </w:r>
+      <w:r>
+        <w:rPr>
+          <w:sz w:val="24"/>
+          <w:szCs w:val="24"/>
+        </w:rPr>
+        <w:t xml:space="preserve"> is similar to 1999, although the PE has not yet reached the extreme level of 30 seen in 1999. It is because a certain part of Information technology sector is considered as value stocks</w:t>
+      </w:r>
+      <w:r>
+        <w:rPr>
+          <w:sz w:val="24"/>
+          <w:szCs w:val="24"/>
+        </w:rPr>
+        <w:t xml:space="preserve"> now</w:t>
+      </w:r>
+      <w:r>
+        <w:rPr>
+          <w:sz w:val="24"/>
+          <w:szCs w:val="24"/>
+        </w:rPr>
+        <w:t xml:space="preserve"> rather than grow stocks </w:t>
+      </w:r>
+      <w:r>
+        <w:rPr>
+          <w:sz w:val="24"/>
+          <w:szCs w:val="24"/>
+        </w:rPr>
+        <w:t xml:space="preserve">as in 1999. </w:t>
+      </w:r>
+      <w:r>
+        <w:rPr>
+          <w:sz w:val="24"/>
+          <w:szCs w:val="24"/>
+        </w:rPr>
+        <w:t xml:space="preserve">VIX was at 19-20 level in 1999.  </w:t>
       </w:r>
     </w:p>
     <w:p>
@@ -1216,7 +1748,77 @@
           <w:sz w:val="24"/>
           <w:szCs w:val="24"/>
         </w:rPr>
-        <w:t>We took a step further to see whether the factor is able to predict a downtrend in a shorter term. We calculated the MACD signal as the factor score minus its 40-days moving average in order to detect the speed of changes on the factor score. For the purpose of better illustration, we built the “trading model” which is based on the signal and examine the quality by revealing its performance. In order to avoid long-only bias in US market, we looked at the performance of the long-short and short only portfolios. Both of portfolios have delivered positive returns. Especially the trade signals for short-only portfolio are only generated in 2001, 2008 and the most recent one in 2016.</w:t>
+        <w:t xml:space="preserve">From </w:t>
+      </w:r>
+      <w:r>
+        <w:rPr>
+          <w:sz w:val="24"/>
+          <w:szCs w:val="24"/>
+        </w:rPr>
+        <w:t xml:space="preserve">the </w:t>
+      </w:r>
+      <w:r>
+        <w:rPr>
+          <w:sz w:val="24"/>
+          <w:szCs w:val="24"/>
+        </w:rPr>
+        <w:t>volatility perspective,</w:t>
+      </w:r>
+      <w:r>
+        <w:rPr>
+          <w:sz w:val="24"/>
+          <w:szCs w:val="24"/>
+        </w:rPr>
+        <w:t xml:space="preserve"> the current VIX has reached its</w:t>
+      </w:r>
+      <w:r>
+        <w:rPr>
+          <w:sz w:val="24"/>
+          <w:szCs w:val="24"/>
+        </w:rPr>
+        <w:t xml:space="preserve"> historical low level. Such </w:t>
+      </w:r>
+      <w:r>
+        <w:rPr>
+          <w:sz w:val="24"/>
+          <w:szCs w:val="24"/>
+        </w:rPr>
+        <w:t xml:space="preserve">a </w:t>
+      </w:r>
+      <w:r>
+        <w:rPr>
+          <w:sz w:val="24"/>
+          <w:szCs w:val="24"/>
+        </w:rPr>
+        <w:t xml:space="preserve">low level was only observed in </w:t>
+      </w:r>
+      <w:r>
+        <w:rPr>
+          <w:sz w:val="24"/>
+          <w:szCs w:val="24"/>
+        </w:rPr>
+        <w:t xml:space="preserve">the </w:t>
+      </w:r>
+      <w:r>
+        <w:rPr>
+          <w:sz w:val="24"/>
+          <w:szCs w:val="24"/>
+        </w:rPr>
+        <w:t xml:space="preserve">pre-2008 financial crisis period. However, the valuation was not expensive at the time. Therefore, the current market can be seen as </w:t>
+      </w:r>
+      <w:r>
+        <w:rPr>
+          <w:sz w:val="24"/>
+          <w:szCs w:val="24"/>
+        </w:rPr>
+        <w:t>a</w:t>
+      </w:r>
+      <w:r>
+        <w:rPr>
+          <w:sz w:val="24"/>
+          <w:szCs w:val="24"/>
+        </w:rPr>
+        <w:t xml:space="preserve"> “combination” of 1999 and 2008 crisis. Its combined factor of volatility and valuation has reached an unprecedented level, as we will illustrate below.</w:t>
       </w:r>
     </w:p>
     <w:p>
@@ -1232,7 +1834,342 @@
           <w:sz w:val="24"/>
           <w:szCs w:val="24"/>
         </w:rPr>
+        <w:t>We constructed a</w:t>
+      </w:r>
+      <w:r>
+        <w:rPr>
+          <w:sz w:val="24"/>
+          <w:szCs w:val="24"/>
+        </w:rPr>
+        <w:t xml:space="preserve"> factor by combining t</w:t>
+      </w:r>
+      <w:r>
+        <w:rPr>
+          <w:sz w:val="24"/>
+          <w:szCs w:val="24"/>
+        </w:rPr>
+        <w:t>he z-score of</w:t>
+      </w:r>
+      <w:r>
+        <w:rPr>
+          <w:sz w:val="24"/>
+          <w:szCs w:val="24"/>
+        </w:rPr>
+        <w:t xml:space="preserve"> PE ratio</w:t>
+      </w:r>
+      <w:r>
+        <w:rPr>
+          <w:sz w:val="24"/>
+          <w:szCs w:val="24"/>
+        </w:rPr>
+        <w:t>, z-score of price index and inverse z-score</w:t>
+      </w:r>
+      <w:r>
+        <w:rPr>
+          <w:sz w:val="24"/>
+          <w:szCs w:val="24"/>
+        </w:rPr>
+        <w:t xml:space="preserve"> o</w:t>
+      </w:r>
+      <w:r>
+        <w:rPr>
+          <w:sz w:val="24"/>
+          <w:szCs w:val="24"/>
+        </w:rPr>
+        <w:t xml:space="preserve">f </w:t>
+      </w:r>
+      <w:r>
+        <w:rPr>
+          <w:sz w:val="24"/>
+          <w:szCs w:val="24"/>
+        </w:rPr>
+        <w:t xml:space="preserve">VIX index. As </w:t>
+      </w:r>
+      <w:r>
+        <w:rPr>
+          <w:sz w:val="24"/>
+          <w:szCs w:val="24"/>
+        </w:rPr>
+        <w:t>seen</w:t>
+      </w:r>
+      <w:r>
+        <w:rPr>
+          <w:sz w:val="24"/>
+          <w:szCs w:val="24"/>
+        </w:rPr>
+        <w:t xml:space="preserve"> in the below chart, the current factor score has reached th</w:t>
+      </w:r>
+      <w:r>
+        <w:rPr>
+          <w:sz w:val="24"/>
+          <w:szCs w:val="24"/>
+        </w:rPr>
+        <w:t xml:space="preserve">e highest level in 20 years </w:t>
+      </w:r>
+      <w:r>
+        <w:rPr>
+          <w:sz w:val="24"/>
+          <w:szCs w:val="24"/>
+        </w:rPr>
+        <w:t xml:space="preserve">shown </w:t>
+      </w:r>
+      <w:r>
+        <w:rPr>
+          <w:sz w:val="24"/>
+          <w:szCs w:val="24"/>
+        </w:rPr>
+        <w:t>as</w:t>
+      </w:r>
+      <w:r>
+        <w:rPr>
+          <w:sz w:val="24"/>
+          <w:szCs w:val="24"/>
+        </w:rPr>
+        <w:t xml:space="preserve"> the blue dotted line in the below chart. The second highest level appear</w:t>
+      </w:r>
+      <w:r>
+        <w:rPr>
+          <w:sz w:val="24"/>
+          <w:szCs w:val="24"/>
+        </w:rPr>
+        <w:t>ed in 1999. At the time the</w:t>
+      </w:r>
+      <w:r>
+        <w:rPr>
+          <w:sz w:val="24"/>
+          <w:szCs w:val="24"/>
+        </w:rPr>
+        <w:t xml:space="preserve"> forward 6 months, 12 </w:t>
+      </w:r>
+      <w:r>
+        <w:rPr>
+          <w:sz w:val="24"/>
+          <w:szCs w:val="24"/>
+        </w:rPr>
+        <w:t>months and 36 months returns were</w:t>
+      </w:r>
+      <w:r>
+        <w:rPr>
+          <w:sz w:val="24"/>
+          <w:szCs w:val="24"/>
+        </w:rPr>
+        <w:t xml:space="preserve"> 3.0%, -3.1% and -37.8% respectively.</w:t>
+      </w:r>
+    </w:p>
+    <w:p>
+      <w:pPr>
+        <w:ind w:left="360"/>
+        <w:rPr>
+          <w:sz w:val="24"/>
+          <w:szCs w:val="24"/>
+        </w:rPr>
+      </w:pPr>
+      <w:r>
+        <w:rPr>
+          <w:sz w:val="24"/>
+          <w:szCs w:val="24"/>
+        </w:rPr>
+        <w:t>Taking a step further</w:t>
+      </w:r>
+      <w:r>
+        <w:rPr>
+          <w:sz w:val="24"/>
+          <w:szCs w:val="24"/>
+        </w:rPr>
+        <w:t>,</w:t>
+      </w:r>
+      <w:r>
+        <w:rPr>
+          <w:sz w:val="24"/>
+          <w:szCs w:val="24"/>
+        </w:rPr>
+        <w:t xml:space="preserve"> w</w:t>
+      </w:r>
+      <w:r>
+        <w:rPr>
+          <w:sz w:val="24"/>
+          <w:szCs w:val="24"/>
+        </w:rPr>
+        <w:t>e</w:t>
+      </w:r>
+      <w:r>
+        <w:rPr>
+          <w:sz w:val="24"/>
+          <w:szCs w:val="24"/>
+        </w:rPr>
+        <w:t xml:space="preserve"> </w:t>
+      </w:r>
+      <w:r>
+        <w:rPr>
+          <w:sz w:val="24"/>
+          <w:szCs w:val="24"/>
+        </w:rPr>
+        <w:t xml:space="preserve">assess whether </w:t>
+      </w:r>
+      <w:r>
+        <w:rPr>
+          <w:sz w:val="24"/>
+          <w:szCs w:val="24"/>
+        </w:rPr>
+        <w:t xml:space="preserve">the factor </w:t>
+      </w:r>
+      <w:r>
+        <w:rPr>
+          <w:sz w:val="24"/>
+          <w:szCs w:val="24"/>
+        </w:rPr>
+        <w:t>can</w:t>
+      </w:r>
+      <w:r>
+        <w:rPr>
+          <w:sz w:val="24"/>
+          <w:szCs w:val="24"/>
+        </w:rPr>
+        <w:t xml:space="preserve"> predict a</w:t>
+      </w:r>
+      <w:r>
+        <w:rPr>
+          <w:sz w:val="24"/>
+          <w:szCs w:val="24"/>
+        </w:rPr>
+        <w:t xml:space="preserve"> short term downtrend</w:t>
+      </w:r>
+      <w:r>
+        <w:rPr>
+          <w:sz w:val="24"/>
+          <w:szCs w:val="24"/>
+        </w:rPr>
+        <w:t>. We calculated a</w:t>
+      </w:r>
+      <w:r>
+        <w:rPr>
+          <w:sz w:val="24"/>
+          <w:szCs w:val="24"/>
+        </w:rPr>
+        <w:t xml:space="preserve"> </w:t>
+      </w:r>
+      <w:r>
+        <w:rPr>
+          <w:sz w:val="24"/>
+          <w:szCs w:val="24"/>
+        </w:rPr>
+        <w:t>momentum</w:t>
+      </w:r>
+      <w:r>
+        <w:rPr>
+          <w:sz w:val="24"/>
+          <w:szCs w:val="24"/>
+        </w:rPr>
+        <w:t xml:space="preserve"> signal as the factor score minus its 40-days moving average in order to detect the speed of changes on the factor score. For the purpose of b</w:t>
+      </w:r>
+      <w:r>
+        <w:rPr>
+          <w:sz w:val="24"/>
+          <w:szCs w:val="24"/>
+        </w:rPr>
+        <w:t>etter illustration, we built a</w:t>
+      </w:r>
+      <w:r>
+        <w:rPr>
+          <w:sz w:val="24"/>
+          <w:szCs w:val="24"/>
+        </w:rPr>
+        <w:t xml:space="preserve"> “trading model” </w:t>
+      </w:r>
+      <w:r>
+        <w:rPr>
+          <w:sz w:val="24"/>
+          <w:szCs w:val="24"/>
+        </w:rPr>
+        <w:t>using</w:t>
+      </w:r>
+      <w:r>
+        <w:rPr>
+          <w:sz w:val="24"/>
+          <w:szCs w:val="24"/>
+        </w:rPr>
+        <w:t xml:space="preserve"> the</w:t>
+      </w:r>
+      <w:r>
+        <w:rPr>
+          <w:sz w:val="24"/>
+          <w:szCs w:val="24"/>
+        </w:rPr>
+        <w:t xml:space="preserve"> momentum</w:t>
+      </w:r>
+      <w:r>
+        <w:rPr>
+          <w:sz w:val="24"/>
+          <w:szCs w:val="24"/>
+        </w:rPr>
+        <w:t xml:space="preserve"> signal and </w:t>
+      </w:r>
+      <w:r>
+        <w:rPr>
+          <w:sz w:val="24"/>
+          <w:szCs w:val="24"/>
+        </w:rPr>
+        <w:t>looking at the model’s performance we determine</w:t>
+      </w:r>
+      <w:r>
+        <w:rPr>
+          <w:sz w:val="24"/>
+          <w:szCs w:val="24"/>
+        </w:rPr>
+        <w:t xml:space="preserve"> the quality </w:t>
+      </w:r>
+      <w:r>
+        <w:rPr>
+          <w:sz w:val="24"/>
+          <w:szCs w:val="24"/>
+        </w:rPr>
+        <w:t>of the signal</w:t>
+      </w:r>
+      <w:r>
+        <w:rPr>
+          <w:sz w:val="24"/>
+          <w:szCs w:val="24"/>
+        </w:rPr>
+        <w:t xml:space="preserve">. </w:t>
+      </w:r>
+      <w:r>
+        <w:rPr>
+          <w:sz w:val="24"/>
+          <w:szCs w:val="24"/>
+        </w:rPr>
+        <w:t>We will not only look at the performance of long signals, since we know that the US market has been trending upwards since three decades and hence will yield good results. Assessing both short signals only and long-short signals, we see both delivering positive results.</w:t>
+      </w:r>
+      <w:r>
+        <w:rPr>
+          <w:sz w:val="24"/>
+          <w:szCs w:val="24"/>
+        </w:rPr>
+        <w:t xml:space="preserve"> </w:t>
+      </w:r>
+      <w:r>
+        <w:rPr>
+          <w:sz w:val="24"/>
+          <w:szCs w:val="24"/>
+        </w:rPr>
+        <w:t xml:space="preserve">Therefore we </w:t>
+      </w:r>
+      <w:r>
+        <w:rPr>
+          <w:sz w:val="24"/>
+          <w:szCs w:val="24"/>
+        </w:rPr>
         <w:lastRenderedPageBreak/>
+        <w:t xml:space="preserve">conclude that the quality of signal is good. </w:t>
+      </w:r>
+      <w:bookmarkStart w:id="0" w:name="_GoBack"/>
+      <w:bookmarkEnd w:id="0"/>
+      <w:r>
+        <w:rPr>
+          <w:noProof/>
+          <w:sz w:val="24"/>
+          <w:szCs w:val="24"/>
+          <w:lang w:eastAsia="zh-CN"/>
+        </w:rPr>
         <mc:AlternateContent>
           <mc:Choice Requires="wps">
             <w:drawing>
@@ -1291,7 +2228,7 @@
           </mc:Choice>
           <mc:Fallback>
             <w:pict>
-              <v:line id="Straight Connector 18" o:spid="_x0000_s1026" style="position:absolute;z-index:251659264;visibility:visible;mso-wrap-style:square;mso-height-percent:0;mso-wrap-distance-left:9pt;mso-wrap-distance-top:0;mso-wrap-distance-right:9pt;mso-wrap-distance-bottom:0;mso-position-horizontal:absolute;mso-position-horizontal-relative:text;mso-position-vertical:absolute;mso-position-vertical-relative:text;mso-height-percent:0;mso-height-relative:margin" from="6in,90pt" to="432.75pt,585.75pt" o:gfxdata="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" strokecolor="#4579b8 [3044]" strokeweight="1.75pt">
+              <v:line w14:anchorId="14A22946" id="Straight Connector 18" o:spid="_x0000_s1026" style="position:absolute;z-index:251659264;visibility:visible;mso-wrap-style:square;mso-height-percent:0;mso-wrap-distance-left:9pt;mso-wrap-distance-top:0;mso-wrap-distance-right:9pt;mso-wrap-distance-bottom:0;mso-position-horizontal:absolute;mso-position-horizontal-relative:text;mso-position-vertical:absolute;mso-position-vertical-relative:text;mso-height-percent:0;mso-height-relative:margin" from="6in,90pt" to="432.75pt,585.75pt" o:gfxdata="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" strokecolor="#4579b8 [3044]" strokeweight="1.75pt">
                 <v:stroke dashstyle="3 1"/>
               </v:line>
             </w:pict>
@@ -1303,7 +2240,7 @@
           <w:noProof/>
           <w:sz w:val="24"/>
           <w:szCs w:val="24"/>
-          <w:lang w:eastAsia="en-GB"/>
+          <w:lang w:eastAsia="zh-CN"/>
         </w:rPr>
         <w:drawing>
           <wp:inline distT="0" distB="0" distL="0" distR="0" wp14:anchorId="1CCA3ADA" wp14:editId="15408342">
@@ -1323,7 +2260,7 @@
                     </pic:cNvPicPr>
                   </pic:nvPicPr>
                   <pic:blipFill>
-                    <a:blip r:embed="rId10">
+                    <a:blip r:embed="rId9">
                       <a:extLst>
                         <a:ext uri="{28A0092B-C50C-407E-A947-70E740481C1C}">
                           <a14:useLocalDpi xmlns:a14="http://schemas.microsoft.com/office/drawing/2010/main" val="0"/>
@@ -1363,8 +2300,10 @@
       </w:pPr>
       <w:r>
         <w:rPr>
-          <w:sz w:val="24"/>
-          <w:szCs w:val="24"/>
+          <w:noProof/>
+          <w:sz w:val="24"/>
+          <w:szCs w:val="24"/>
+          <w:lang w:eastAsia="zh-CN"/>
         </w:rPr>
         <w:lastRenderedPageBreak/>
         <w:drawing>
@@ -1383,7 +2322,7 @@
                     <pic:cNvPicPr/>
                   </pic:nvPicPr>
                   <pic:blipFill>
-                    <a:blip r:embed="rId11"/>
+                    <a:blip r:embed="rId10"/>
                     <a:stretch>
                       <a:fillRect/>
                     </a:stretch>
@@ -1446,23 +2385,14 @@
           <w:sz w:val="24"/>
           <w:szCs w:val="24"/>
         </w:rPr>
-        <w:t>We often see the VIX spikes when black swan events happen. On the remarkable “</w:t>
-      </w:r>
-      <w:proofErr w:type="spellStart"/>
-      <w:r>
-        <w:rPr>
-          <w:sz w:val="24"/>
-          <w:szCs w:val="24"/>
-        </w:rPr>
-        <w:t>Brexit</w:t>
-      </w:r>
-      <w:proofErr w:type="spellEnd"/>
-      <w:r>
-        <w:rPr>
-          <w:sz w:val="24"/>
-          <w:szCs w:val="24"/>
-        </w:rPr>
-        <w:t xml:space="preserve"> day” 23/06/16, VIX increased by 50% from 17.3 to 25.8. </w:t>
+        <w:t>Often we see the VIX spiking</w:t>
+      </w:r>
+      <w:r>
+        <w:rPr>
+          <w:sz w:val="24"/>
+          <w:szCs w:val="24"/>
+        </w:rPr>
+        <w:t xml:space="preserve"> when black swan events happen. On the remarkable “Brexit day” 23/06/16, VIX increased by 50% from 17.3 to 25.8. </w:t>
       </w:r>
       <w:r>
         <w:rPr>
@@ -1476,7 +2406,14 @@
           <w:sz w:val="24"/>
           <w:szCs w:val="24"/>
         </w:rPr>
-        <w:t xml:space="preserve">n the conjunction </w:t>
+        <w:t>n</w:t>
+      </w:r>
+      <w:r>
+        <w:rPr>
+          <w:sz w:val="24"/>
+          <w:szCs w:val="24"/>
+        </w:rPr>
+        <w:t xml:space="preserve"> conjunction </w:t>
       </w:r>
       <w:r>
         <w:rPr>
@@ -1497,6 +2434,13 @@
           <w:sz w:val="24"/>
           <w:szCs w:val="24"/>
         </w:rPr>
+        <w:t xml:space="preserve">a </w:t>
+      </w:r>
+      <w:r>
+        <w:rPr>
+          <w:sz w:val="24"/>
+          <w:szCs w:val="24"/>
+        </w:rPr>
         <w:t xml:space="preserve">3.4% decline in </w:t>
       </w:r>
       <w:r>
@@ -1511,59 +2455,14 @@
           <w:sz w:val="24"/>
           <w:szCs w:val="24"/>
         </w:rPr>
-        <w:t xml:space="preserve">The question we would like to ask is that would the VIX spike, whether it is caused by black swan events like </w:t>
-      </w:r>
-      <w:proofErr w:type="spellStart"/>
-      <w:r>
-        <w:rPr>
-          <w:sz w:val="24"/>
-          <w:szCs w:val="24"/>
-        </w:rPr>
-        <w:t>Brexit</w:t>
-      </w:r>
-      <w:proofErr w:type="spellEnd"/>
-      <w:r>
-        <w:rPr>
-          <w:sz w:val="24"/>
-          <w:szCs w:val="24"/>
-        </w:rPr>
-        <w:t xml:space="preserve"> or it comes out of nowhere, able to predict the “big cliff” in the market ahead. </w:t>
-      </w:r>
-    </w:p>
-    <w:p>
-      <w:pPr>
-        <w:rPr>
-          <w:sz w:val="24"/>
-          <w:szCs w:val="24"/>
-        </w:rPr>
-      </w:pPr>
-      <w:r>
-        <w:rPr>
-          <w:sz w:val="24"/>
-          <w:szCs w:val="24"/>
-        </w:rPr>
-        <w:t xml:space="preserve">We collated the largest one-day VIX spike in the recent three decades of VIX history. </w:t>
-      </w:r>
-      <w:r>
-        <w:rPr>
-          <w:sz w:val="24"/>
-          <w:szCs w:val="24"/>
-        </w:rPr>
-        <w:t xml:space="preserve">We observed that there is a significant increase in number of days that VIX spikes more than 15% during the years of 2007 and 2008. In the same period, SPX Index dropped by as much as 45%. However, </w:t>
-      </w:r>
-      <w:r>
-        <w:rPr>
-          <w:sz w:val="24"/>
-          <w:szCs w:val="24"/>
-        </w:rPr>
-        <w:t>in contrast, it was not the case in 2001 “doc com bubble”.</w:t>
-      </w:r>
-      <w:r>
-        <w:rPr>
-          <w:sz w:val="24"/>
-          <w:szCs w:val="24"/>
-        </w:rPr>
-        <w:t xml:space="preserve"> There was only one day spike</w:t>
+        <w:t xml:space="preserve">The question </w:t>
+      </w:r>
+      <w:r>
+        <w:rPr>
+          <w:sz w:val="24"/>
+          <w:szCs w:val="24"/>
+        </w:rPr>
+        <w:t>arises whether</w:t>
       </w:r>
       <w:r>
         <w:rPr>
@@ -1577,21 +2476,190 @@
           <w:sz w:val="24"/>
           <w:szCs w:val="24"/>
         </w:rPr>
-        <w:t xml:space="preserve">over 15%. Additionally in the </w:t>
-      </w:r>
-      <w:r>
-        <w:rPr>
-          <w:sz w:val="24"/>
-          <w:szCs w:val="24"/>
-        </w:rPr>
-        <w:t>other end of spectrum, Year 2011 is observed with the highest number of one-day spike in the history</w:t>
-      </w:r>
-      <w:r>
-        <w:rPr>
-          <w:sz w:val="24"/>
-          <w:szCs w:val="24"/>
-        </w:rPr>
-        <w:t xml:space="preserve"> along with fear from European Debt crisis, but the market managed to walk out </w:t>
+        <w:t>a</w:t>
+      </w:r>
+      <w:r>
+        <w:rPr>
+          <w:sz w:val="24"/>
+          <w:szCs w:val="24"/>
+        </w:rPr>
+        <w:t xml:space="preserve"> VIX </w:t>
+      </w:r>
+      <w:r>
+        <w:rPr>
+          <w:sz w:val="24"/>
+          <w:szCs w:val="24"/>
+        </w:rPr>
+        <w:t xml:space="preserve">spike is </w:t>
+      </w:r>
+      <w:r>
+        <w:rPr>
+          <w:sz w:val="24"/>
+          <w:szCs w:val="24"/>
+        </w:rPr>
+        <w:t xml:space="preserve">able to predict the “big cliff” in the market ahead. </w:t>
+      </w:r>
+    </w:p>
+    <w:p>
+      <w:pPr>
+        <w:rPr>
+          <w:sz w:val="24"/>
+          <w:szCs w:val="24"/>
+        </w:rPr>
+      </w:pPr>
+      <w:r>
+        <w:rPr>
+          <w:sz w:val="24"/>
+          <w:szCs w:val="24"/>
+        </w:rPr>
+        <w:t>We collated the largest one-day VIX spike in the recen</w:t>
+      </w:r>
+      <w:r>
+        <w:rPr>
+          <w:sz w:val="24"/>
+          <w:szCs w:val="24"/>
+        </w:rPr>
+        <w:t xml:space="preserve">t three decades of VIX history and </w:t>
+      </w:r>
+      <w:r>
+        <w:rPr>
+          <w:sz w:val="24"/>
+          <w:szCs w:val="24"/>
+        </w:rPr>
+        <w:t xml:space="preserve">observed that there is a significant increase in number of days that VIX spikes more than 15% during the years of 2007 and 2008. In the same period, SPX Index dropped by as much as 45%. However, </w:t>
+      </w:r>
+      <w:r>
+        <w:rPr>
+          <w:sz w:val="24"/>
+          <w:szCs w:val="24"/>
+        </w:rPr>
+        <w:t xml:space="preserve">in contrast, it was not the case in </w:t>
+      </w:r>
+      <w:r>
+        <w:rPr>
+          <w:sz w:val="24"/>
+          <w:szCs w:val="24"/>
+        </w:rPr>
+        <w:t xml:space="preserve">the </w:t>
+      </w:r>
+      <w:r>
+        <w:rPr>
+          <w:sz w:val="24"/>
+          <w:szCs w:val="24"/>
+        </w:rPr>
+        <w:t>2001 “doc com bubble”.</w:t>
+      </w:r>
+      <w:r>
+        <w:rPr>
+          <w:sz w:val="24"/>
+          <w:szCs w:val="24"/>
+        </w:rPr>
+        <w:t xml:space="preserve"> There was only </w:t>
+      </w:r>
+      <w:r>
+        <w:rPr>
+          <w:sz w:val="24"/>
+          <w:szCs w:val="24"/>
+        </w:rPr>
+        <w:t xml:space="preserve">a </w:t>
+      </w:r>
+      <w:r>
+        <w:rPr>
+          <w:sz w:val="24"/>
+          <w:szCs w:val="24"/>
+        </w:rPr>
+        <w:t>one day spike</w:t>
+      </w:r>
+      <w:r>
+        <w:rPr>
+          <w:sz w:val="24"/>
+          <w:szCs w:val="24"/>
+        </w:rPr>
+        <w:t xml:space="preserve"> </w:t>
+      </w:r>
+      <w:r>
+        <w:rPr>
+          <w:sz w:val="24"/>
+          <w:szCs w:val="24"/>
+        </w:rPr>
+        <w:t>over 15%. Additionally on</w:t>
+      </w:r>
+      <w:r>
+        <w:rPr>
+          <w:sz w:val="24"/>
+          <w:szCs w:val="24"/>
+        </w:rPr>
+        <w:t xml:space="preserve"> the </w:t>
+      </w:r>
+      <w:r>
+        <w:rPr>
+          <w:sz w:val="24"/>
+          <w:szCs w:val="24"/>
+        </w:rPr>
+        <w:t xml:space="preserve">other end of </w:t>
+      </w:r>
+      <w:r>
+        <w:rPr>
+          <w:sz w:val="24"/>
+          <w:szCs w:val="24"/>
+        </w:rPr>
+        <w:t>the spectrum,</w:t>
+      </w:r>
+      <w:r>
+        <w:rPr>
+          <w:sz w:val="24"/>
+          <w:szCs w:val="24"/>
+        </w:rPr>
+        <w:t xml:space="preserve"> 2011 is observed </w:t>
+      </w:r>
+      <w:r>
+        <w:rPr>
+          <w:sz w:val="24"/>
+          <w:szCs w:val="24"/>
+        </w:rPr>
+        <w:t xml:space="preserve">as the year </w:t>
+      </w:r>
+      <w:r>
+        <w:rPr>
+          <w:sz w:val="24"/>
+          <w:szCs w:val="24"/>
+        </w:rPr>
+        <w:t>with the highest number of one-day spike in the history</w:t>
+      </w:r>
+      <w:r>
+        <w:rPr>
+          <w:sz w:val="24"/>
+          <w:szCs w:val="24"/>
+        </w:rPr>
+        <w:t xml:space="preserve"> along with fear from </w:t>
+      </w:r>
+      <w:r>
+        <w:rPr>
+          <w:sz w:val="24"/>
+          <w:szCs w:val="24"/>
+        </w:rPr>
+        <w:t xml:space="preserve">the </w:t>
+      </w:r>
+      <w:r>
+        <w:rPr>
+          <w:sz w:val="24"/>
+          <w:szCs w:val="24"/>
+        </w:rPr>
+        <w:t>European Debt crisis</w:t>
+      </w:r>
+      <w:r>
+        <w:rPr>
+          <w:sz w:val="24"/>
+          <w:szCs w:val="24"/>
+        </w:rPr>
+        <w:t>. However</w:t>
+      </w:r>
+      <w:r>
+        <w:rPr>
+          <w:sz w:val="24"/>
+          <w:szCs w:val="24"/>
+        </w:rPr>
+        <w:t xml:space="preserve"> the market managed to walk out </w:t>
       </w:r>
       <w:r>
         <w:rPr>
@@ -1605,22 +2673,43 @@
           <w:sz w:val="24"/>
           <w:szCs w:val="24"/>
         </w:rPr>
-        <w:t>the year unscratched. The similar phenomena happened in 2014 with concern on China’s hard landing.</w:t>
-      </w:r>
-    </w:p>
-    <w:p>
-      <w:pPr>
-        <w:rPr>
-          <w:sz w:val="24"/>
-          <w:szCs w:val="24"/>
-        </w:rPr>
-      </w:pPr>
-      <w:r>
-        <w:rPr>
-          <w:sz w:val="24"/>
-          <w:szCs w:val="24"/>
-        </w:rPr>
-        <w:t>Conclusively, we have seen that VIX spike is often a short-lived phenomenon. It does not provide the predictability</w:t>
+        <w:t>the year unscratched. A</w:t>
+      </w:r>
+      <w:r>
+        <w:rPr>
+          <w:sz w:val="24"/>
+          <w:szCs w:val="24"/>
+        </w:rPr>
+        <w:t xml:space="preserve"> similar phenomena happened in 2014 with concern on China’s hard landing.</w:t>
+      </w:r>
+    </w:p>
+    <w:p>
+      <w:pPr>
+        <w:rPr>
+          <w:sz w:val="24"/>
+          <w:szCs w:val="24"/>
+        </w:rPr>
+      </w:pPr>
+      <w:r>
+        <w:rPr>
+          <w:sz w:val="24"/>
+          <w:szCs w:val="24"/>
+        </w:rPr>
+        <w:t>Conclusively, we have seen that VIX spike is often a short-lived phe</w:t>
+      </w:r>
+      <w:r>
+        <w:rPr>
+          <w:sz w:val="24"/>
+          <w:szCs w:val="24"/>
+        </w:rPr>
+        <w:t>nomenon. It does not provide</w:t>
+      </w:r>
+      <w:r>
+        <w:rPr>
+          <w:sz w:val="24"/>
+          <w:szCs w:val="24"/>
+        </w:rPr>
+        <w:t xml:space="preserve"> predictability</w:t>
       </w:r>
       <w:r>
         <w:rPr>
@@ -1634,14 +2723,63 @@
           <w:sz w:val="24"/>
           <w:szCs w:val="24"/>
         </w:rPr>
-        <w:t xml:space="preserve"> crisis. I think what happened in 2007 and 2008 is just a coincidence. </w:t>
-      </w:r>
-      <w:r>
-        <w:rPr>
-          <w:sz w:val="24"/>
-          <w:szCs w:val="24"/>
-        </w:rPr>
-        <w:t xml:space="preserve">However, the spike does provide us an opportunity to long SPX index in </w:t>
+        <w:t xml:space="preserve"> crisis. </w:t>
+      </w:r>
+      <w:r>
+        <w:rPr>
+          <w:sz w:val="24"/>
+          <w:szCs w:val="24"/>
+        </w:rPr>
+        <w:t>What happened in 2007 and 2008 may</w:t>
+      </w:r>
+      <w:r>
+        <w:rPr>
+          <w:sz w:val="24"/>
+          <w:szCs w:val="24"/>
+        </w:rPr>
+        <w:t xml:space="preserve"> just</w:t>
+      </w:r>
+      <w:r>
+        <w:rPr>
+          <w:sz w:val="24"/>
+          <w:szCs w:val="24"/>
+        </w:rPr>
+        <w:t xml:space="preserve"> be</w:t>
+      </w:r>
+      <w:r>
+        <w:rPr>
+          <w:sz w:val="24"/>
+          <w:szCs w:val="24"/>
+        </w:rPr>
+        <w:t xml:space="preserve"> a coincidence. </w:t>
+      </w:r>
+      <w:r>
+        <w:rPr>
+          <w:sz w:val="24"/>
+          <w:szCs w:val="24"/>
+        </w:rPr>
+        <w:t>Nevertheless</w:t>
+      </w:r>
+      <w:r>
+        <w:rPr>
+          <w:sz w:val="24"/>
+          <w:szCs w:val="24"/>
+        </w:rPr>
+        <w:t xml:space="preserve"> the spike does provide us</w:t>
+      </w:r>
+      <w:r>
+        <w:rPr>
+          <w:sz w:val="24"/>
+          <w:szCs w:val="24"/>
+        </w:rPr>
+        <w:t xml:space="preserve"> with</w:t>
+      </w:r>
+      <w:r>
+        <w:rPr>
+          <w:sz w:val="24"/>
+          <w:szCs w:val="24"/>
+        </w:rPr>
+        <w:t xml:space="preserve"> an opportunity to long SPX index in </w:t>
       </w:r>
       <w:r>
         <w:rPr>
@@ -1697,7 +2835,21 @@
           <w:sz w:val="24"/>
           <w:szCs w:val="24"/>
         </w:rPr>
-        <w:t>It perfectly proves the statement “When people in fear, you should be in greed”.</w:t>
+        <w:t>It perfectly proves the statement “When people</w:t>
+      </w:r>
+      <w:r>
+        <w:rPr>
+          <w:sz w:val="24"/>
+          <w:szCs w:val="24"/>
+        </w:rPr>
+        <w:t xml:space="preserve"> are</w:t>
+      </w:r>
+      <w:r>
+        <w:rPr>
+          <w:sz w:val="24"/>
+          <w:szCs w:val="24"/>
+        </w:rPr>
+        <w:t xml:space="preserve"> in fear, you should be in greed”.</w:t>
       </w:r>
     </w:p>
     <w:p>
@@ -1728,7 +2880,7 @@
           <w:noProof/>
           <w:sz w:val="24"/>
           <w:szCs w:val="24"/>
-          <w:lang w:eastAsia="en-GB"/>
+          <w:lang w:eastAsia="zh-CN"/>
         </w:rPr>
         <w:drawing>
           <wp:inline distT="0" distB="0" distL="0" distR="0" wp14:anchorId="7F8EBAB2">
@@ -1748,7 +2900,7 @@
                     </pic:cNvPicPr>
                   </pic:nvPicPr>
                   <pic:blipFill>
-                    <a:blip r:embed="rId12">
+                    <a:blip r:embed="rId11">
                       <a:extLst>
                         <a:ext uri="{28A0092B-C50C-407E-A947-70E740481C1C}">
                           <a14:useLocalDpi xmlns:a14="http://schemas.microsoft.com/office/drawing/2010/main" val="0"/>
@@ -1817,7 +2969,35 @@
           <w:sz w:val="24"/>
           <w:szCs w:val="24"/>
         </w:rPr>
-        <w:t xml:space="preserve">We look at the VIX futures term structure and see if it could provide any insight on SPX index. VIX Index is calculated from </w:t>
+        <w:t>We look at the VIX futures te</w:t>
+      </w:r>
+      <w:r>
+        <w:rPr>
+          <w:sz w:val="24"/>
+          <w:szCs w:val="24"/>
+        </w:rPr>
+        <w:t>rm structure and want to establish, if it can</w:t>
+      </w:r>
+      <w:r>
+        <w:rPr>
+          <w:sz w:val="24"/>
+          <w:szCs w:val="24"/>
+        </w:rPr>
+        <w:t xml:space="preserve"> provide any insight on </w:t>
+      </w:r>
+      <w:r>
+        <w:rPr>
+          <w:sz w:val="24"/>
+          <w:szCs w:val="24"/>
+        </w:rPr>
+        <w:t>the SPX index. VIX i</w:t>
+      </w:r>
+      <w:r>
+        <w:rPr>
+          <w:sz w:val="24"/>
+          <w:szCs w:val="24"/>
+        </w:rPr>
+        <w:t xml:space="preserve">ndex is calculated from </w:t>
       </w:r>
       <w:r>
         <w:rPr>
@@ -1831,23 +3011,7 @@
           <w:sz w:val="24"/>
           <w:szCs w:val="24"/>
         </w:rPr>
-        <w:t xml:space="preserve">projection of VIX futures. </w:t>
-      </w:r>
-      <w:proofErr w:type="gramStart"/>
-      <w:r>
-        <w:rPr>
-          <w:sz w:val="24"/>
-          <w:szCs w:val="24"/>
-        </w:rPr>
-        <w:t>VIX futures is</w:t>
-      </w:r>
-      <w:proofErr w:type="gramEnd"/>
-      <w:r>
-        <w:rPr>
-          <w:sz w:val="24"/>
-          <w:szCs w:val="24"/>
-        </w:rPr>
-        <w:t xml:space="preserve"> only available for trading from 2004. In </w:t>
+        <w:t xml:space="preserve">projection of VIX futures. VIX futures is only available for trading from 2004. In </w:t>
       </w:r>
       <w:r>
         <w:rPr>
@@ -1891,7 +3055,21 @@
           <w:sz w:val="24"/>
           <w:szCs w:val="24"/>
         </w:rPr>
-        <w:t xml:space="preserve">, which means that the nearest futures contract has lower price than the second nearest contract. When uncertainty in market </w:t>
+        <w:t xml:space="preserve">, which means that the nearest futures contract has lower price than the second nearest contract. When uncertainty in </w:t>
+      </w:r>
+      <w:r>
+        <w:rPr>
+          <w:sz w:val="24"/>
+          <w:szCs w:val="24"/>
+        </w:rPr>
+        <w:t xml:space="preserve">the </w:t>
+      </w:r>
+      <w:r>
+        <w:rPr>
+          <w:sz w:val="24"/>
+          <w:szCs w:val="24"/>
+        </w:rPr>
+        <w:t xml:space="preserve">market </w:t>
       </w:r>
       <w:r>
         <w:rPr>
@@ -1990,7 +3168,21 @@
           <w:sz w:val="24"/>
           <w:szCs w:val="24"/>
         </w:rPr>
-        <w:t>Given the short history of VIX futures, there is no significance to conclude any result based on the term structure. However, one interesting point to mention is that in late 2007 and early 2008, when VIX was trading at sub-30 level and simultaneously the futures term structure has turned into Backwardation, it has showed a significant decline in SPX index. It coincides with what we observed in section “VIX level with momentum”.</w:t>
+        <w:t xml:space="preserve">Given the short history of VIX futures, there is no significance to conclude any result based on the term structure. However, one interesting point to mention is that in late 2007 and early 2008, when VIX was trading at sub-30 level and simultaneously the futures term structure has turned into Backwardation, </w:t>
+      </w:r>
+      <w:r>
+        <w:rPr>
+          <w:sz w:val="24"/>
+          <w:szCs w:val="24"/>
+        </w:rPr>
+        <w:t>there was a</w:t>
+      </w:r>
+      <w:r>
+        <w:rPr>
+          <w:sz w:val="24"/>
+          <w:szCs w:val="24"/>
+        </w:rPr>
+        <w:t xml:space="preserve"> significant decline in SPX index. It coincides with what we observed in section “VIX level with momentum”.</w:t>
       </w:r>
     </w:p>
     <w:p>
@@ -2021,7 +3213,7 @@
           <w:noProof/>
           <w:sz w:val="24"/>
           <w:szCs w:val="24"/>
-          <w:lang w:eastAsia="en-GB"/>
+          <w:lang w:eastAsia="zh-CN"/>
         </w:rPr>
         <w:drawing>
           <wp:inline distT="0" distB="0" distL="0" distR="0" wp14:anchorId="50B1DAD7">
@@ -2041,7 +3233,7 @@
                     </pic:cNvPicPr>
                   </pic:nvPicPr>
                   <pic:blipFill>
-                    <a:blip r:embed="rId13">
+                    <a:blip r:embed="rId12">
                       <a:extLst>
                         <a:ext uri="{28A0092B-C50C-407E-A947-70E740481C1C}">
                           <a14:useLocalDpi xmlns:a14="http://schemas.microsoft.com/office/drawing/2010/main" val="0"/>
@@ -2201,7 +3393,49 @@
           <w:sz w:val="24"/>
           <w:szCs w:val="24"/>
         </w:rPr>
-        <w:t xml:space="preserve"> and fail to outperform the long-only strategy. However, when the signal applies on VIX futures, it shows very encouraging performance. The </w:t>
+        <w:t xml:space="preserve"> and fail to outperform the </w:t>
+      </w:r>
+      <w:r>
+        <w:rPr>
+          <w:sz w:val="24"/>
+          <w:szCs w:val="24"/>
+        </w:rPr>
+        <w:t xml:space="preserve">SPX </w:t>
+      </w:r>
+      <w:r>
+        <w:rPr>
+          <w:sz w:val="24"/>
+          <w:szCs w:val="24"/>
+        </w:rPr>
+        <w:t>long-only strategy</w:t>
+      </w:r>
+      <w:r>
+        <w:rPr>
+          <w:sz w:val="24"/>
+          <w:szCs w:val="24"/>
+        </w:rPr>
+        <w:t>. However, when the signal applies on VIX futures, it</w:t>
+      </w:r>
+      <w:r>
+        <w:rPr>
+          <w:sz w:val="24"/>
+          <w:szCs w:val="24"/>
+        </w:rPr>
+        <w:t xml:space="preserve"> shows very encouraging performance. </w:t>
+      </w:r>
+      <w:r>
+        <w:rPr>
+          <w:sz w:val="24"/>
+          <w:szCs w:val="24"/>
+        </w:rPr>
+        <w:t xml:space="preserve">It is also known as “Carry trade”. </w:t>
+      </w:r>
+      <w:r>
+        <w:rPr>
+          <w:sz w:val="24"/>
+          <w:szCs w:val="24"/>
+        </w:rPr>
+        <w:t xml:space="preserve">The </w:t>
       </w:r>
       <w:r>
         <w:rPr>
@@ -2412,21 +3646,12 @@
           <w:szCs w:val="24"/>
         </w:rPr>
       </w:pPr>
-      <w:proofErr w:type="gramStart"/>
-      <w:r>
-        <w:rPr>
-          <w:sz w:val="24"/>
-          <w:szCs w:val="24"/>
-        </w:rPr>
-        <w:t>The below table shows the statistics of the trading strategy.</w:t>
-      </w:r>
-      <w:proofErr w:type="gramEnd"/>
-      <w:r>
-        <w:rPr>
-          <w:sz w:val="24"/>
-          <w:szCs w:val="24"/>
-        </w:rPr>
-        <w:t xml:space="preserve"> </w:t>
+      <w:r>
+        <w:rPr>
+          <w:sz w:val="24"/>
+          <w:szCs w:val="24"/>
+        </w:rPr>
+        <w:t xml:space="preserve">The below table shows the statistics of the trading strategy. </w:t>
       </w:r>
       <w:r>
         <w:rPr>
@@ -2484,7 +3709,7 @@
       <w:r>
         <w:rPr>
           <w:noProof/>
-          <w:lang w:eastAsia="en-GB"/>
+          <w:lang w:eastAsia="zh-CN"/>
         </w:rPr>
         <w:drawing>
           <wp:inline distT="0" distB="0" distL="0" distR="0" wp14:anchorId="6FCA66B4" wp14:editId="42D30ABD">
@@ -2504,7 +3729,7 @@
                     </pic:cNvPicPr>
                   </pic:nvPicPr>
                   <pic:blipFill>
-                    <a:blip r:embed="rId14">
+                    <a:blip r:embed="rId13">
                       <a:extLst>
                         <a:ext uri="{28A0092B-C50C-407E-A947-70E740481C1C}">
                           <a14:useLocalDpi xmlns:a14="http://schemas.microsoft.com/office/drawing/2010/main" val="0"/>
@@ -2577,7 +3802,7 @@
           <w:noProof/>
           <w:sz w:val="24"/>
           <w:szCs w:val="24"/>
-          <w:lang w:eastAsia="en-GB"/>
+          <w:lang w:eastAsia="zh-CN"/>
         </w:rPr>
         <w:lastRenderedPageBreak/>
         <w:drawing>
@@ -2598,7 +3823,7 @@
                     </pic:cNvPicPr>
                   </pic:nvPicPr>
                   <pic:blipFill>
-                    <a:blip r:embed="rId15">
+                    <a:blip r:embed="rId14">
                       <a:extLst>
                         <a:ext uri="{28A0092B-C50C-407E-A947-70E740481C1C}">
                           <a14:useLocalDpi xmlns:a14="http://schemas.microsoft.com/office/drawing/2010/main" val="0"/>
@@ -2640,7 +3865,7 @@
           <w:noProof/>
           <w:sz w:val="24"/>
           <w:szCs w:val="24"/>
-          <w:lang w:eastAsia="en-GB"/>
+          <w:lang w:eastAsia="zh-CN"/>
         </w:rPr>
         <w:drawing>
           <wp:inline distT="0" distB="0" distL="0" distR="0" wp14:anchorId="10106F99">
@@ -2655,6 +3880,77 @@
                 <pic:pic xmlns:pic="http://schemas.openxmlformats.org/drawingml/2006/picture">
                   <pic:nvPicPr>
                     <pic:cNvPr id="0" name="Picture 7"/>
+                    <pic:cNvPicPr>
+                      <a:picLocks noChangeAspect="1" noChangeArrowheads="1"/>
+                    </pic:cNvPicPr>
+                  </pic:nvPicPr>
+                  <pic:blipFill>
+                    <a:blip r:embed="rId15">
+                      <a:extLst>
+                        <a:ext uri="{28A0092B-C50C-407E-A947-70E740481C1C}">
+                          <a14:useLocalDpi xmlns:a14="http://schemas.microsoft.com/office/drawing/2010/main" val="0"/>
+                        </a:ext>
+                      </a:extLst>
+                    </a:blip>
+                    <a:srcRect/>
+                    <a:stretch>
+                      <a:fillRect/>
+                    </a:stretch>
+                  </pic:blipFill>
+                  <pic:spPr bwMode="auto">
+                    <a:xfrm>
+                      <a:off x="0" y="0"/>
+                      <a:ext cx="5187576" cy="2755900"/>
+                    </a:xfrm>
+                    <a:prstGeom prst="rect">
+                      <a:avLst/>
+                    </a:prstGeom>
+                    <a:noFill/>
+                  </pic:spPr>
+                </pic:pic>
+              </a:graphicData>
+            </a:graphic>
+          </wp:inline>
+        </w:drawing>
+      </w:r>
+    </w:p>
+    <w:p>
+      <w:pPr>
+        <w:pStyle w:val="ListParagraph"/>
+        <w:rPr>
+          <w:sz w:val="24"/>
+          <w:szCs w:val="24"/>
+        </w:rPr>
+      </w:pPr>
+    </w:p>
+    <w:p>
+      <w:pPr>
+        <w:pStyle w:val="ListParagraph"/>
+        <w:rPr>
+          <w:sz w:val="24"/>
+          <w:szCs w:val="24"/>
+        </w:rPr>
+      </w:pPr>
+      <w:r>
+        <w:rPr>
+          <w:noProof/>
+          <w:sz w:val="24"/>
+          <w:szCs w:val="24"/>
+          <w:lang w:eastAsia="zh-CN"/>
+        </w:rPr>
+        <w:drawing>
+          <wp:inline distT="0" distB="0" distL="0" distR="0" wp14:anchorId="72F37132">
+            <wp:extent cx="5181600" cy="2752725"/>
+            <wp:effectExtent l="0" t="0" r="0" b="9525"/>
+            <wp:docPr id="13" name="Picture 13"/>
+            <wp:cNvGraphicFramePr>
+              <a:graphicFrameLocks xmlns:a="http://schemas.openxmlformats.org/drawingml/2006/main" noChangeAspect="1"/>
+            </wp:cNvGraphicFramePr>
+            <a:graphic xmlns:a="http://schemas.openxmlformats.org/drawingml/2006/main">
+              <a:graphicData uri="http://schemas.openxmlformats.org/drawingml/2006/picture">
+                <pic:pic xmlns:pic="http://schemas.openxmlformats.org/drawingml/2006/picture">
+                  <pic:nvPicPr>
+                    <pic:cNvPr id="0" name="Picture 6"/>
                     <pic:cNvPicPr>
                       <a:picLocks noChangeAspect="1" noChangeArrowheads="1"/>
                     </pic:cNvPicPr>
@@ -2689,77 +3985,6 @@
         </w:drawing>
       </w:r>
     </w:p>
-    <w:p>
-      <w:pPr>
-        <w:pStyle w:val="ListParagraph"/>
-        <w:rPr>
-          <w:sz w:val="24"/>
-          <w:szCs w:val="24"/>
-        </w:rPr>
-      </w:pPr>
-    </w:p>
-    <w:p>
-      <w:pPr>
-        <w:pStyle w:val="ListParagraph"/>
-        <w:rPr>
-          <w:sz w:val="24"/>
-          <w:szCs w:val="24"/>
-        </w:rPr>
-      </w:pPr>
-      <w:r>
-        <w:rPr>
-          <w:noProof/>
-          <w:sz w:val="24"/>
-          <w:szCs w:val="24"/>
-          <w:lang w:eastAsia="en-GB"/>
-        </w:rPr>
-        <w:drawing>
-          <wp:inline distT="0" distB="0" distL="0" distR="0" wp14:anchorId="72F37132">
-            <wp:extent cx="5181600" cy="2752725"/>
-            <wp:effectExtent l="0" t="0" r="0" b="9525"/>
-            <wp:docPr id="13" name="Picture 13"/>
-            <wp:cNvGraphicFramePr>
-              <a:graphicFrameLocks xmlns:a="http://schemas.openxmlformats.org/drawingml/2006/main" noChangeAspect="1"/>
-            </wp:cNvGraphicFramePr>
-            <a:graphic xmlns:a="http://schemas.openxmlformats.org/drawingml/2006/main">
-              <a:graphicData uri="http://schemas.openxmlformats.org/drawingml/2006/picture">
-                <pic:pic xmlns:pic="http://schemas.openxmlformats.org/drawingml/2006/picture">
-                  <pic:nvPicPr>
-                    <pic:cNvPr id="0" name="Picture 6"/>
-                    <pic:cNvPicPr>
-                      <a:picLocks noChangeAspect="1" noChangeArrowheads="1"/>
-                    </pic:cNvPicPr>
-                  </pic:nvPicPr>
-                  <pic:blipFill>
-                    <a:blip r:embed="rId17">
-                      <a:extLst>
-                        <a:ext uri="{28A0092B-C50C-407E-A947-70E740481C1C}">
-                          <a14:useLocalDpi xmlns:a14="http://schemas.microsoft.com/office/drawing/2010/main" val="0"/>
-                        </a:ext>
-                      </a:extLst>
-                    </a:blip>
-                    <a:srcRect/>
-                    <a:stretch>
-                      <a:fillRect/>
-                    </a:stretch>
-                  </pic:blipFill>
-                  <pic:spPr bwMode="auto">
-                    <a:xfrm>
-                      <a:off x="0" y="0"/>
-                      <a:ext cx="5187576" cy="2755900"/>
-                    </a:xfrm>
-                    <a:prstGeom prst="rect">
-                      <a:avLst/>
-                    </a:prstGeom>
-                    <a:noFill/>
-                  </pic:spPr>
-                </pic:pic>
-              </a:graphicData>
-            </a:graphic>
-          </wp:inline>
-        </w:drawing>
-      </w:r>
-    </w:p>
     <w:sectPr>
       <w:pgSz w:w="11906" w:h="16838"/>
       <w:pgMar w:top="1440" w:right="1440" w:bottom="1440" w:left="1440" w:header="708" w:footer="708" w:gutter="0"/>
@@ -2771,8 +3996,8 @@
 </file>
 
 <file path=word/numbering.xml><?xml version="1.0" encoding="utf-8"?>
-<w:numbering xmlns:wpc="http://schemas.microsoft.com/office/word/2010/wordprocessingCanvas" xmlns:mc="http://schemas.openxmlformats.org/markup-compatibility/2006" xmlns:o="urn:schemas-microsoft-com:office:office" xmlns:r="http://schemas.openxmlformats.org/officeDocument/2006/relationships" xmlns:m="http://schemas.openxmlformats.org/officeDocument/2006/math" xmlns:v="urn:schemas-microsoft-com:vml" xmlns:wp14="http://schemas.microsoft.com/office/word/2010/wordprocessingDrawing" xmlns:wp="http://schemas.openxmlformats.org/drawingml/2006/wordprocessingDrawing" xmlns:w10="urn:schemas-microsoft-com:office:word" xmlns:w="http://schemas.openxmlformats.org/wordprocessingml/2006/main" xmlns:w14="http://schemas.microsoft.com/office/word/2010/wordml" xmlns:wpg="http://schemas.microsoft.com/office/word/2010/wordprocessingGroup" xmlns:wpi="http://schemas.microsoft.com/office/word/2010/wordprocessingInk" xmlns:wne="http://schemas.microsoft.com/office/word/2006/wordml" xmlns:wps="http://schemas.microsoft.com/office/word/2010/wordprocessingShape" mc:Ignorable="w14 wp14">
-  <w:abstractNum w:abstractNumId="0">
+<w:numbering xmlns:wpc="http://schemas.microsoft.com/office/word/2010/wordprocessingCanvas" xmlns:mc="http://schemas.openxmlformats.org/markup-compatibility/2006" xmlns:o="urn:schemas-microsoft-com:office:office" xmlns:r="http://schemas.openxmlformats.org/officeDocument/2006/relationships" xmlns:m="http://schemas.openxmlformats.org/officeDocument/2006/math" xmlns:v="urn:schemas-microsoft-com:vml" xmlns:wp14="http://schemas.microsoft.com/office/word/2010/wordprocessingDrawing" xmlns:wp="http://schemas.openxmlformats.org/drawingml/2006/wordprocessingDrawing" xmlns:w10="urn:schemas-microsoft-com:office:word" xmlns:w="http://schemas.openxmlformats.org/wordprocessingml/2006/main" xmlns:w14="http://schemas.microsoft.com/office/word/2010/wordml" xmlns:w15="http://schemas.microsoft.com/office/word/2012/wordml" xmlns:wpg="http://schemas.microsoft.com/office/word/2010/wordprocessingGroup" xmlns:wpi="http://schemas.microsoft.com/office/word/2010/wordprocessingInk" xmlns:wne="http://schemas.microsoft.com/office/word/2006/wordml" xmlns:wps="http://schemas.microsoft.com/office/word/2010/wordprocessingShape" mc:Ignorable="w14 w15 wp14">
+  <w:abstractNum w:abstractNumId="0" w15:restartNumberingAfterBreak="0">
     <w:nsid w:val="2F9C3CEB"/>
     <w:multiLevelType w:val="hybridMultilevel"/>
     <w:tmpl w:val="A4C47846"/>
@@ -2885,7 +4110,7 @@
       </w:rPr>
     </w:lvl>
   </w:abstractNum>
-  <w:abstractNum w:abstractNumId="1">
+  <w:abstractNum w:abstractNumId="1" w15:restartNumberingAfterBreak="0">
     <w:nsid w:val="345840D4"/>
     <w:multiLevelType w:val="hybridMultilevel"/>
     <w:tmpl w:val="A326978E"/>
@@ -2998,7 +4223,7 @@
       </w:rPr>
     </w:lvl>
   </w:abstractNum>
-  <w:abstractNum w:abstractNumId="2">
+  <w:abstractNum w:abstractNumId="2" w15:restartNumberingAfterBreak="0">
     <w:nsid w:val="6A6B60B4"/>
     <w:multiLevelType w:val="hybridMultilevel"/>
     <w:tmpl w:val="52645964"/>
@@ -3124,7 +4349,7 @@
 </file>
 
 <file path=word/styles.xml><?xml version="1.0" encoding="utf-8"?>
-<w:styles xmlns:mc="http://schemas.openxmlformats.org/markup-compatibility/2006" xmlns:r="http://schemas.openxmlformats.org/officeDocument/2006/relationships" xmlns:w="http://schemas.openxmlformats.org/wordprocessingml/2006/main" xmlns:w14="http://schemas.microsoft.com/office/word/2010/wordml" mc:Ignorable="w14">
+<w:styles xmlns:mc="http://schemas.openxmlformats.org/markup-compatibility/2006" xmlns:r="http://schemas.openxmlformats.org/officeDocument/2006/relationships" xmlns:w="http://schemas.openxmlformats.org/wordprocessingml/2006/main" xmlns:w14="http://schemas.microsoft.com/office/word/2010/wordml" xmlns:w15="http://schemas.microsoft.com/office/word/2012/wordml" mc:Ignorable="w14 w15">
   <w:docDefaults>
     <w:rPrDefault>
       <w:rPr>
@@ -3140,375 +4365,378 @@
       </w:pPr>
     </w:pPrDefault>
   </w:docDefaults>
-  <w:latentStyles w:defLockedState="0" w:defUIPriority="99" w:defSemiHidden="1" w:defUnhideWhenUsed="1" w:defQFormat="0" w:count="267">
-    <w:lsdException w:name="Normal" w:semiHidden="0" w:uiPriority="0" w:unhideWhenUsed="0" w:qFormat="1"/>
-    <w:lsdException w:name="heading 1" w:semiHidden="0" w:uiPriority="9" w:unhideWhenUsed="0" w:qFormat="1"/>
-    <w:lsdException w:name="heading 2" w:uiPriority="9" w:qFormat="1"/>
-    <w:lsdException w:name="heading 3" w:uiPriority="9" w:qFormat="1"/>
-    <w:lsdException w:name="heading 4" w:uiPriority="9" w:qFormat="1"/>
-    <w:lsdException w:name="heading 5" w:uiPriority="9" w:qFormat="1"/>
-    <w:lsdException w:name="heading 6" w:uiPriority="9" w:qFormat="1"/>
-    <w:lsdException w:name="heading 7" w:uiPriority="9" w:qFormat="1"/>
-    <w:lsdException w:name="heading 8" w:uiPriority="9" w:qFormat="1"/>
-    <w:lsdException w:name="heading 9" w:uiPriority="9" w:qFormat="1"/>
-    <w:lsdException w:name="toc 1" w:uiPriority="39"/>
-    <w:lsdException w:name="toc 2" w:uiPriority="39"/>
-    <w:lsdException w:name="toc 3" w:uiPriority="39"/>
-    <w:lsdException w:name="toc 4" w:uiPriority="39"/>
-    <w:lsdException w:name="toc 5" w:uiPriority="39"/>
-    <w:lsdException w:name="toc 6" w:uiPriority="39"/>
-    <w:lsdException w:name="toc 7" w:uiPriority="39"/>
-    <w:lsdException w:name="toc 8" w:uiPriority="39"/>
-    <w:lsdException w:name="toc 9" w:uiPriority="39"/>
-    <w:lsdException w:name="caption" w:uiPriority="35" w:qFormat="1"/>
-    <w:lsdException w:name="Title" w:semiHidden="0" w:uiPriority="10" w:unhideWhenUsed="0" w:qFormat="1"/>
-    <w:lsdException w:name="Default Paragraph Font" w:uiPriority="1"/>
-    <w:lsdException w:name="Subtitle" w:semiHidden="0" w:uiPriority="11" w:unhideWhenUsed="0" w:qFormat="1"/>
-    <w:lsdException w:name="Strong" w:semiHidden="0" w:uiPriority="22" w:unhideWhenUsed="0" w:qFormat="1"/>
-    <w:lsdException w:name="Emphasis" w:semiHidden="0" w:uiPriority="20" w:unhideWhenUsed="0" w:qFormat="1"/>
-    <w:lsdException w:name="Table Grid" w:semiHidden="0" w:uiPriority="59" w:unhideWhenUsed="0"/>
-    <w:lsdException w:name="Placeholder Text" w:unhideWhenUsed="0"/>
-    <w:lsdException w:name="No Spacing" w:semiHidden="0" w:uiPriority="1" w:unhideWhenUsed="0" w:qFormat="1"/>
-    <w:lsdException w:name="Light Shading" w:semiHidden="0" w:uiPriority="60" w:unhideWhenUsed="0"/>
-    <w:lsdException w:name="Light List" w:semiHidden="0" w:uiPriority="61" w:unhideWhenUsed="0"/>
-    <w:lsdException w:name="Light Grid" w:semiHidden="0" w:uiPriority="62" w:unhideWhenUsed="0"/>
-    <w:lsdException w:name="Medium Shading 1" w:semiHidden="0" w:uiPriority="63" w:unhideWhenUsed="0"/>
-    <w:lsdException w:name="Medium Shading 2" w:semiHidden="0" w:uiPriority="64" w:unhideWhenUsed="0"/>
-    <w:lsdException w:name="Medium List 1" w:semiHidden="0" w:uiPriority="65" w:unhideWhenUsed="0"/>
-    <w:lsdException w:name="Medium List 2" w:semiHidden="0" w:uiPriority="66" w:unhideWhenUsed="0"/>
-    <w:lsdException w:name="Medium Grid 1" w:semiHidden="0" w:uiPriority="67" w:unhideWhenUsed="0"/>
-    <w:lsdException w:name="Medium Grid 2" w:semiHidden="0" w:uiPriority="68" w:unhideWhenUsed="0"/>
-    <w:lsdException w:name="Medium Grid 3" w:semiHidden="0" w:uiPriority="69" w:unhideWhenUsed="0"/>
-    <w:lsdException w:name="Dark List" w:semiHidden="0" w:uiPriority="70" w:unhideWhenUsed="0"/>
-    <w:lsdException w:name="Colorful Shading" w:semiHidden="0" w:uiPriority="71" w:unhideWhenUsed="0"/>
-    <w:lsdException w:name="Colorful List" w:semiHidden="0" w:uiPriority="72" w:unhideWhenUsed="0"/>
-    <w:lsdException w:name="Colorful Grid" w:semiHidden="0" w:uiPriority="73" w:unhideWhenUsed="0"/>
-    <w:lsdException w:name="Light Shading Accent 1" w:semiHidden="0" w:uiPriority="60" w:unhideWhenUsed="0"/>
-    <w:lsdException w:name="Light List Accent 1" w:semiHidden="0" w:uiPriority="61" w:unhideWhenUsed="0"/>
-    <w:lsdException w:name="Light Grid Accent 1" w:semiHidden="0" w:uiPriority="62" w:unhideWhenUsed="0"/>
-    <w:lsdException w:name="Medium Shading 1 Accent 1" w:semiHidden="0" w:uiPriority="63" w:unhideWhenUsed="0"/>
-    <w:lsdException w:name="Medium Shading 2 Accent 1" w:semiHidden="0" w:uiPriority="64" w:unhideWhenUsed="0"/>
-    <w:lsdException w:name="Medium List 1 Accent 1" w:semiHidden="0" w:uiPriority="65" w:unhideWhenUsed="0"/>
-    <w:lsdException w:name="Revision" w:unhideWhenUsed="0"/>
-    <w:lsdException w:name="List Paragraph" w:semiHidden="0" w:uiPriority="34" w:unhideWhenUsed="0" w:qFormat="1"/>
-    <w:lsdException w:name="Quote" w:semiHidden="0" w:uiPriority="29" w:unhideWhenUsed="0" w:qFormat="1"/>
-    <w:lsdException w:name="Intense Quote" w:semiHidden="0" w:uiPriority="30" w:unhideWhenUsed="0" w:qFormat="1"/>
-    <w:lsdException w:name="Medium List 2 Accent 1" w:semiHidden="0" w:uiPriority="66" w:unhideWhenUsed="0"/>
-    <w:lsdException w:name="Medium Grid 1 Accent 1" w:semiHidden="0" w:uiPriority="67" w:unhideWhenUsed="0"/>
-    <w:lsdException w:name="Medium Grid 2 Accent 1" w:semiHidden="0" w:uiPriority="68" w:unhideWhenUsed="0"/>
-    <w:lsdException w:name="Medium Grid 3 Accent 1" w:semiHidden="0" w:uiPriority="69" w:unhideWhenUsed="0"/>
-    <w:lsdException w:name="Dark List Accent 1" w:semiHidden="0" w:uiPriority="70" w:unhideWhenUsed="0"/>
-    <w:lsdException w:name="Colorful Shading Accent 1" w:semiHidden="0" w:uiPriority="71" w:unhideWhenUsed="0"/>
-    <w:lsdException w:name="Colorful List Accent 1" w:semiHidden="0" w:uiPriority="72" w:unhideWhenUsed="0"/>
-    <w:lsdException w:name="Colorful Grid Accent 1" w:semiHidden="0" w:uiPriority="73" w:unhideWhenUsed="0"/>
-    <w:lsdException w:name="Light Shading Accent 2" w:semiHidden="0" w:uiPriority="60" w:unhideWhenUsed="0"/>
-    <w:lsdException w:name="Light List Accent 2" w:semiHidden="0" w:uiPriority="61" w:unhideWhenUsed="0"/>
-    <w:lsdException w:name="Light Grid Accent 2" w:semiHidden="0" w:uiPriority="62" w:unhideWhenUsed="0"/>
-    <w:lsdException w:name="Medium Shading 1 Accent 2" w:semiHidden="0" w:uiPriority="63" w:unhideWhenUsed="0"/>
-    <w:lsdException w:name="Medium Shading 2 Accent 2" w:semiHidden="0" w:uiPriority="64" w:unhideWhenUsed="0"/>
-    <w:lsdException w:name="Medium List 1 Accent 2" w:semiHidden="0" w:uiPriority="65" w:unhideWhenUsed="0"/>
-    <w:lsdException w:name="Medium List 2 Accent 2" w:semiHidden="0" w:uiPriority="66" w:unhideWhenUsed="0"/>
-    <w:lsdException w:name="Medium Grid 1 Accent 2" w:semiHidden="0" w:uiPriority="67" w:unhideWhenUsed="0"/>
-    <w:lsdException w:name="Medium Grid 2 Accent 2" w:semiHidden="0" w:uiPriority="68" w:unhideWhenUsed="0"/>
-    <w:lsdException w:name="Medium Grid 3 Accent 2" w:semiHidden="0" w:uiPriority="69" w:unhideWhenUsed="0"/>
-    <w:lsdException w:name="Dark List Accent 2" w:semiHidden="0" w:uiPriority="70" w:unhideWhenUsed="0"/>
-    <w:lsdException w:name="Colorful Shading Accent 2" w:semiHidden="0" w:uiPriority="71" w:unhideWhenUsed="0"/>
-    <w:lsdException w:name="Colorful List Accent 2" w:semiHidden="0" w:uiPriority="72" w:unhideWhenUsed="0"/>
-    <w:lsdException w:name="Colorful Grid Accent 2" w:semiHidden="0" w:uiPriority="73" w:unhideWhenUsed="0"/>
-    <w:lsdException w:name="Light Shading Accent 3" w:semiHidden="0" w:uiPriority="60" w:unhideWhenUsed="0"/>
-    <w:lsdException w:name="Light List Accent 3" w:semiHidden="0" w:uiPriority="61" w:unhideWhenUsed="0"/>
-    <w:lsdException w:name="Light Grid Accent 3" w:semiHidden="0" w:uiPriority="62" w:unhideWhenUsed="0"/>
-    <w:lsdException w:name="Medium Shading 1 Accent 3" w:semiHidden="0" w:uiPriority="63" w:unhideWhenUsed="0"/>
-    <w:lsdException w:name="Medium Shading 2 Accent 3" w:semiHidden="0" w:uiPriority="64" w:unhideWhenUsed="0"/>
-    <w:lsdException w:name="Medium List 1 Accent 3" w:semiHidden="0" w:uiPriority="65" w:unhideWhenUsed="0"/>
-    <w:lsdException w:name="Medium List 2 Accent 3" w:semiHidden="0" w:uiPriority="66" w:unhideWhenUsed="0"/>
-    <w:lsdException w:name="Medium Grid 1 Accent 3" w:semiHidden="0" w:uiPriority="67" w:unhideWhenUsed="0"/>
-    <w:lsdException w:name="Medium Grid 2 Accent 3" w:semiHidden="0" w:uiPriority="68" w:unhideWhenUsed="0"/>
-    <w:lsdException w:name="Medium Grid 3 Accent 3" w:semiHidden="0" w:uiPriority="69" w:unhideWhenUsed="0"/>
-    <w:lsdException w:name="Dark List Accent 3" w:semiHidden="0" w:uiPriority="70" w:unhideWhenUsed="0"/>
-    <w:lsdException w:name="Colorful Shading Accent 3" w:semiHidden="0" w:uiPriority="71" w:unhideWhenUsed="0"/>
-    <w:lsdException w:name="Colorful List Accent 3" w:semiHidden="0" w:uiPriority="72" w:unhideWhenUsed="0"/>
-    <w:lsdException w:name="Colorful Grid Accent 3" w:semiHidden="0" w:uiPriority="73" w:unhideWhenUsed="0"/>
-    <w:lsdException w:name="Light Shading Accent 4" w:semiHidden="0" w:uiPriority="60" w:unhideWhenUsed="0"/>
-    <w:lsdException w:name="Light List Accent 4" w:semiHidden="0" w:uiPriority="61" w:unhideWhenUsed="0"/>
-    <w:lsdException w:name="Light Grid Accent 4" w:semiHidden="0" w:uiPriority="62" w:unhideWhenUsed="0"/>
-    <w:lsdException w:name="Medium Shading 1 Accent 4" w:semiHidden="0" w:uiPriority="63" w:unhideWhenUsed="0"/>
-    <w:lsdException w:name="Medium Shading 2 Accent 4" w:semiHidden="0" w:uiPriority="64" w:unhideWhenUsed="0"/>
-    <w:lsdException w:name="Medium List 1 Accent 4" w:semiHidden="0" w:uiPriority="65" w:unhideWhenUsed="0"/>
-    <w:lsdException w:name="Medium List 2 Accent 4" w:semiHidden="0" w:uiPriority="66" w:unhideWhenUsed="0"/>
-    <w:lsdException w:name="Medium Grid 1 Accent 4" w:semiHidden="0" w:uiPriority="67" w:unhideWhenUsed="0"/>
-    <w:lsdException w:name="Medium Grid 2 Accent 4" w:semiHidden="0" w:uiPriority="68" w:unhideWhenUsed="0"/>
-    <w:lsdException w:name="Medium Grid 3 Accent 4" w:semiHidden="0" w:uiPriority="69" w:unhideWhenUsed="0"/>
-    <w:lsdException w:name="Dark List Accent 4" w:semiHidden="0" w:uiPriority="70" w:unhideWhenUsed="0"/>
-    <w:lsdException w:name="Colorful Shading Accent 4" w:semiHidden="0" w:uiPriority="71" w:unhideWhenUsed="0"/>
-    <w:lsdException w:name="Colorful List Accent 4" w:semiHidden="0" w:uiPriority="72" w:unhideWhenUsed="0"/>
-    <w:lsdException w:name="Colorful Grid Accent 4" w:semiHidden="0" w:uiPriority="73" w:unhideWhenUsed="0"/>
-    <w:lsdException w:name="Light Shading Accent 5" w:semiHidden="0" w:uiPriority="60" w:unhideWhenUsed="0"/>
-    <w:lsdException w:name="Light List Accent 5" w:semiHidden="0" w:uiPriority="61" w:unhideWhenUsed="0"/>
-    <w:lsdException w:name="Light Grid Accent 5" w:semiHidden="0" w:uiPriority="62" w:unhideWhenUsed="0"/>
-    <w:lsdException w:name="Medium Shading 1 Accent 5" w:semiHidden="0" w:uiPriority="63" w:unhideWhenUsed="0"/>
-    <w:lsdException w:name="Medium Shading 2 Accent 5" w:semiHidden="0" w:uiPriority="64" w:unhideWhenUsed="0"/>
-    <w:lsdException w:name="Medium List 1 Accent 5" w:semiHidden="0" w:uiPriority="65" w:unhideWhenUsed="0"/>
-    <w:lsdException w:name="Medium List 2 Accent 5" w:semiHidden="0" w:uiPriority="66" w:unhideWhenUsed="0"/>
-    <w:lsdException w:name="Medium Grid 1 Accent 5" w:semiHidden="0" w:uiPriority="67" w:unhideWhenUsed="0"/>
-    <w:lsdException w:name="Medium Grid 2 Accent 5" w:semiHidden="0" w:uiPriority="68" w:unhideWhenUsed="0"/>
-    <w:lsdException w:name="Medium Grid 3 Accent 5" w:semiHidden="0" w:uiPriority="69" w:unhideWhenUsed="0"/>
-    <w:lsdException w:name="Dark List Accent 5" w:semiHidden="0" w:uiPriority="70" w:unhideWhenUsed="0"/>
-    <w:lsdException w:name="Colorful Shading Accent 5" w:semiHidden="0" w:uiPriority="71" w:unhideWhenUsed="0"/>
-    <w:lsdException w:name="Colorful List Accent 5" w:semiHidden="0" w:uiPriority="72" w:unhideWhenUsed="0"/>
-    <w:lsdException w:name="Colorful Grid Accent 5" w:semiHidden="0" w:uiPriority="73" w:unhideWhenUsed="0"/>
-    <w:lsdException w:name="Light Shading Accent 6" w:semiHidden="0" w:uiPriority="60" w:unhideWhenUsed="0"/>
-    <w:lsdException w:name="Light List Accent 6" w:semiHidden="0" w:uiPriority="61" w:unhideWhenUsed="0"/>
-    <w:lsdException w:name="Light Grid Accent 6" w:semiHidden="0" w:uiPriority="62" w:unhideWhenUsed="0"/>
-    <w:lsdException w:name="Medium Shading 1 Accent 6" w:semiHidden="0" w:uiPriority="63" w:unhideWhenUsed="0"/>
-    <w:lsdException w:name="Medium Shading 2 Accent 6" w:semiHidden="0" w:uiPriority="64" w:unhideWhenUsed="0"/>
-    <w:lsdException w:name="Medium List 1 Accent 6" w:semiHidden="0" w:uiPriority="65" w:unhideWhenUsed="0"/>
-    <w:lsdException w:name="Medium List 2 Accent 6" w:semiHidden="0" w:uiPriority="66" w:unhideWhenUsed="0"/>
-    <w:lsdException w:name="Medium Grid 1 Accent 6" w:semiHidden="0" w:uiPriority="67" w:unhideWhenUsed="0"/>
-    <w:lsdException w:name="Medium Grid 2 Accent 6" w:semiHidden="0" w:uiPriority="68" w:unhideWhenUsed="0"/>
-    <w:lsdException w:name="Medium Grid 3 Accent 6" w:semiHidden="0" w:uiPriority="69" w:unhideWhenUsed="0"/>
-    <w:lsdException w:name="Dark List Accent 6" w:semiHidden="0" w:uiPriority="70" w:unhideWhenUsed="0"/>
-    <w:lsdException w:name="Colorful Shading Accent 6" w:semiHidden="0" w:uiPriority="71" w:unhideWhenUsed="0"/>
-    <w:lsdException w:name="Colorful List Accent 6" w:semiHidden="0" w:uiPriority="72" w:unhideWhenUsed="0"/>
-    <w:lsdException w:name="Colorful Grid Accent 6" w:semiHidden="0" w:uiPriority="73" w:unhideWhenUsed="0"/>
-    <w:lsdException w:name="Subtle Emphasis" w:semiHidden="0" w:uiPriority="19" w:unhideWhenUsed="0" w:qFormat="1"/>
-    <w:lsdException w:name="Intense Emphasis" w:semiHidden="0" w:uiPriority="21" w:unhideWhenUsed="0" w:qFormat="1"/>
-    <w:lsdException w:name="Subtle Reference" w:semiHidden="0" w:uiPriority="31" w:unhideWhenUsed="0" w:qFormat="1"/>
-    <w:lsdException w:name="Intense Reference" w:semiHidden="0" w:uiPriority="32" w:unhideWhenUsed="0" w:qFormat="1"/>
-    <w:lsdException w:name="Book Title" w:semiHidden="0" w:uiPriority="33" w:unhideWhenUsed="0" w:qFormat="1"/>
-    <w:lsdException w:name="Bibliography" w:uiPriority="37"/>
-    <w:lsdException w:name="TOC Heading" w:uiPriority="39" w:qFormat="1"/>
-  </w:latentStyles>
-  <w:style w:type="paragraph" w:default="1" w:styleId="Normal">
-    <w:name w:val="Normal"/>
-    <w:qFormat/>
-  </w:style>
-  <w:style w:type="character" w:default="1" w:styleId="DefaultParagraphFont">
-    <w:name w:val="Default Paragraph Font"/>
-    <w:uiPriority w:val="1"/>
-    <w:semiHidden/>
-    <w:unhideWhenUsed/>
-  </w:style>
-  <w:style w:type="table" w:default="1" w:styleId="TableNormal">
-    <w:name w:val="Normal Table"/>
-    <w:uiPriority w:val="99"/>
-    <w:semiHidden/>
-    <w:unhideWhenUsed/>
-    <w:tblPr>
-      <w:tblInd w:w="0" w:type="dxa"/>
-      <w:tblCellMar>
-        <w:top w:w="0" w:type="dxa"/>
-        <w:left w:w="108" w:type="dxa"/>
-        <w:bottom w:w="0" w:type="dxa"/>
-        <w:right w:w="108" w:type="dxa"/>
-      </w:tblCellMar>
-    </w:tblPr>
-  </w:style>
-  <w:style w:type="numbering" w:default="1" w:styleId="NoList">
-    <w:name w:val="No List"/>
-    <w:uiPriority w:val="99"/>
-    <w:semiHidden/>
-    <w:unhideWhenUsed/>
-  </w:style>
-  <w:style w:type="paragraph" w:styleId="BalloonText">
-    <w:name w:val="Balloon Text"/>
-    <w:basedOn w:val="Normal"/>
-    <w:link w:val="BalloonTextChar"/>
-    <w:uiPriority w:val="99"/>
-    <w:semiHidden/>
-    <w:unhideWhenUsed/>
-    <w:rsid w:val="00CD262D"/>
-    <w:pPr>
-      <w:spacing w:after="0" w:line="240" w:lineRule="auto"/>
-    </w:pPr>
-    <w:rPr>
-      <w:rFonts w:ascii="Tahoma" w:hAnsi="Tahoma" w:cs="Tahoma"/>
-      <w:sz w:val="16"/>
-      <w:szCs w:val="16"/>
-    </w:rPr>
-  </w:style>
-  <w:style w:type="character" w:customStyle="1" w:styleId="BalloonTextChar">
-    <w:name w:val="Balloon Text Char"/>
-    <w:basedOn w:val="DefaultParagraphFont"/>
-    <w:link w:val="BalloonText"/>
-    <w:uiPriority w:val="99"/>
-    <w:semiHidden/>
-    <w:rsid w:val="00CD262D"/>
-    <w:rPr>
-      <w:rFonts w:ascii="Tahoma" w:hAnsi="Tahoma" w:cs="Tahoma"/>
-      <w:sz w:val="16"/>
-      <w:szCs w:val="16"/>
-    </w:rPr>
-  </w:style>
-  <w:style w:type="paragraph" w:styleId="ListParagraph">
-    <w:name w:val="List Paragraph"/>
-    <w:basedOn w:val="Normal"/>
-    <w:uiPriority w:val="34"/>
-    <w:qFormat/>
-    <w:rsid w:val="009C284E"/>
-    <w:pPr>
-      <w:ind w:left="720"/>
-      <w:contextualSpacing/>
-    </w:pPr>
-  </w:style>
-</w:styles>
-</file>
-
-<file path=word/stylesWithEffects.xml><?xml version="1.0" encoding="utf-8"?>
-<w:styles xmlns:wpc="http://schemas.microsoft.com/office/word/2010/wordprocessingCanvas" xmlns:mc="http://schemas.openxmlformats.org/markup-compatibility/2006" xmlns:o="urn:schemas-microsoft-com:office:office" xmlns:r="http://schemas.openxmlformats.org/officeDocument/2006/relationships" xmlns:m="http://schemas.openxmlformats.org/officeDocument/2006/math" xmlns:v="urn:schemas-microsoft-com:vml" xmlns:wp14="http://schemas.microsoft.com/office/word/2010/wordprocessingDrawing" xmlns:wp="http://schemas.openxmlformats.org/drawingml/2006/wordprocessingDrawing" xmlns:w10="urn:schemas-microsoft-com:office:word" xmlns:w="http://schemas.openxmlformats.org/wordprocessingml/2006/main" xmlns:w14="http://schemas.microsoft.com/office/word/2010/wordml" xmlns:wpg="http://schemas.microsoft.com/office/word/2010/wordprocessingGroup" xmlns:wpi="http://schemas.microsoft.com/office/word/2010/wordprocessingInk" xmlns:wne="http://schemas.microsoft.com/office/word/2006/wordml" xmlns:wps="http://schemas.microsoft.com/office/word/2010/wordprocessingShape" mc:Ignorable="w14 wp14">
-  <w:docDefaults>
-    <w:rPrDefault>
-      <w:rPr>
-        <w:rFonts w:asciiTheme="minorHAnsi" w:eastAsiaTheme="minorHAnsi" w:hAnsiTheme="minorHAnsi" w:cstheme="minorBidi"/>
-        <w:sz w:val="22"/>
-        <w:szCs w:val="22"/>
-        <w:lang w:val="en-GB" w:eastAsia="en-US" w:bidi="ar-SA"/>
-      </w:rPr>
-    </w:rPrDefault>
-    <w:pPrDefault>
-      <w:pPr>
-        <w:spacing w:after="200" w:line="276" w:lineRule="auto"/>
-      </w:pPr>
-    </w:pPrDefault>
-  </w:docDefaults>
-  <w:latentStyles w:defLockedState="0" w:defUIPriority="99" w:defSemiHidden="1" w:defUnhideWhenUsed="1" w:defQFormat="0" w:count="267">
-    <w:lsdException w:name="Normal" w:semiHidden="0" w:uiPriority="0" w:unhideWhenUsed="0" w:qFormat="1"/>
-    <w:lsdException w:name="heading 1" w:semiHidden="0" w:uiPriority="9" w:unhideWhenUsed="0" w:qFormat="1"/>
-    <w:lsdException w:name="heading 2" w:uiPriority="9" w:qFormat="1"/>
-    <w:lsdException w:name="heading 3" w:uiPriority="9" w:qFormat="1"/>
-    <w:lsdException w:name="heading 4" w:uiPriority="9" w:qFormat="1"/>
-    <w:lsdException w:name="heading 5" w:uiPriority="9" w:qFormat="1"/>
-    <w:lsdException w:name="heading 6" w:uiPriority="9" w:qFormat="1"/>
-    <w:lsdException w:name="heading 7" w:uiPriority="9" w:qFormat="1"/>
-    <w:lsdException w:name="heading 8" w:uiPriority="9" w:qFormat="1"/>
-    <w:lsdException w:name="heading 9" w:uiPriority="9" w:qFormat="1"/>
-    <w:lsdException w:name="toc 1" w:uiPriority="39"/>
-    <w:lsdException w:name="toc 2" w:uiPriority="39"/>
-    <w:lsdException w:name="toc 3" w:uiPriority="39"/>
-    <w:lsdException w:name="toc 4" w:uiPriority="39"/>
-    <w:lsdException w:name="toc 5" w:uiPriority="39"/>
-    <w:lsdException w:name="toc 6" w:uiPriority="39"/>
-    <w:lsdException w:name="toc 7" w:uiPriority="39"/>
-    <w:lsdException w:name="toc 8" w:uiPriority="39"/>
-    <w:lsdException w:name="toc 9" w:uiPriority="39"/>
-    <w:lsdException w:name="caption" w:uiPriority="35" w:qFormat="1"/>
-    <w:lsdException w:name="Title" w:semiHidden="0" w:uiPriority="10" w:unhideWhenUsed="0" w:qFormat="1"/>
-    <w:lsdException w:name="Default Paragraph Font" w:uiPriority="1"/>
-    <w:lsdException w:name="Subtitle" w:semiHidden="0" w:uiPriority="11" w:unhideWhenUsed="0" w:qFormat="1"/>
-    <w:lsdException w:name="Strong" w:semiHidden="0" w:uiPriority="22" w:unhideWhenUsed="0" w:qFormat="1"/>
-    <w:lsdException w:name="Emphasis" w:semiHidden="0" w:uiPriority="20" w:unhideWhenUsed="0" w:qFormat="1"/>
-    <w:lsdException w:name="Table Grid" w:semiHidden="0" w:uiPriority="59" w:unhideWhenUsed="0"/>
-    <w:lsdException w:name="Placeholder Text" w:unhideWhenUsed="0"/>
-    <w:lsdException w:name="No Spacing" w:semiHidden="0" w:uiPriority="1" w:unhideWhenUsed="0" w:qFormat="1"/>
-    <w:lsdException w:name="Light Shading" w:semiHidden="0" w:uiPriority="60" w:unhideWhenUsed="0"/>
-    <w:lsdException w:name="Light List" w:semiHidden="0" w:uiPriority="61" w:unhideWhenUsed="0"/>
-    <w:lsdException w:name="Light Grid" w:semiHidden="0" w:uiPriority="62" w:unhideWhenUsed="0"/>
-    <w:lsdException w:name="Medium Shading 1" w:semiHidden="0" w:uiPriority="63" w:unhideWhenUsed="0"/>
-    <w:lsdException w:name="Medium Shading 2" w:semiHidden="0" w:uiPriority="64" w:unhideWhenUsed="0"/>
-    <w:lsdException w:name="Medium List 1" w:semiHidden="0" w:uiPriority="65" w:unhideWhenUsed="0"/>
-    <w:lsdException w:name="Medium List 2" w:semiHidden="0" w:uiPriority="66" w:unhideWhenUsed="0"/>
-    <w:lsdException w:name="Medium Grid 1" w:semiHidden="0" w:uiPriority="67" w:unhideWhenUsed="0"/>
-    <w:lsdException w:name="Medium Grid 2" w:semiHidden="0" w:uiPriority="68" w:unhideWhenUsed="0"/>
-    <w:lsdException w:name="Medium Grid 3" w:semiHidden="0" w:uiPriority="69" w:unhideWhenUsed="0"/>
-    <w:lsdException w:name="Dark List" w:semiHidden="0" w:uiPriority="70" w:unhideWhenUsed="0"/>
-    <w:lsdException w:name="Colorful Shading" w:semiHidden="0" w:uiPriority="71" w:unhideWhenUsed="0"/>
-    <w:lsdException w:name="Colorful List" w:semiHidden="0" w:uiPriority="72" w:unhideWhenUsed="0"/>
-    <w:lsdException w:name="Colorful Grid" w:semiHidden="0" w:uiPriority="73" w:unhideWhenUsed="0"/>
-    <w:lsdException w:name="Light Shading Accent 1" w:semiHidden="0" w:uiPriority="60" w:unhideWhenUsed="0"/>
-    <w:lsdException w:name="Light List Accent 1" w:semiHidden="0" w:uiPriority="61" w:unhideWhenUsed="0"/>
-    <w:lsdException w:name="Light Grid Accent 1" w:semiHidden="0" w:uiPriority="62" w:unhideWhenUsed="0"/>
-    <w:lsdException w:name="Medium Shading 1 Accent 1" w:semiHidden="0" w:uiPriority="63" w:unhideWhenUsed="0"/>
-    <w:lsdException w:name="Medium Shading 2 Accent 1" w:semiHidden="0" w:uiPriority="64" w:unhideWhenUsed="0"/>
-    <w:lsdException w:name="Medium List 1 Accent 1" w:semiHidden="0" w:uiPriority="65" w:unhideWhenUsed="0"/>
-    <w:lsdException w:name="Revision" w:unhideWhenUsed="0"/>
-    <w:lsdException w:name="List Paragraph" w:semiHidden="0" w:uiPriority="34" w:unhideWhenUsed="0" w:qFormat="1"/>
-    <w:lsdException w:name="Quote" w:semiHidden="0" w:uiPriority="29" w:unhideWhenUsed="0" w:qFormat="1"/>
-    <w:lsdException w:name="Intense Quote" w:semiHidden="0" w:uiPriority="30" w:unhideWhenUsed="0" w:qFormat="1"/>
-    <w:lsdException w:name="Medium List 2 Accent 1" w:semiHidden="0" w:uiPriority="66" w:unhideWhenUsed="0"/>
-    <w:lsdException w:name="Medium Grid 1 Accent 1" w:semiHidden="0" w:uiPriority="67" w:unhideWhenUsed="0"/>
-    <w:lsdException w:name="Medium Grid 2 Accent 1" w:semiHidden="0" w:uiPriority="68" w:unhideWhenUsed="0"/>
-    <w:lsdException w:name="Medium Grid 3 Accent 1" w:semiHidden="0" w:uiPriority="69" w:unhideWhenUsed="0"/>
-    <w:lsdException w:name="Dark List Accent 1" w:semiHidden="0" w:uiPriority="70" w:unhideWhenUsed="0"/>
-    <w:lsdException w:name="Colorful Shading Accent 1" w:semiHidden="0" w:uiPriority="71" w:unhideWhenUsed="0"/>
-    <w:lsdException w:name="Colorful List Accent 1" w:semiHidden="0" w:uiPriority="72" w:unhideWhenUsed="0"/>
-    <w:lsdException w:name="Colorful Grid Accent 1" w:semiHidden="0" w:uiPriority="73" w:unhideWhenUsed="0"/>
-    <w:lsdException w:name="Light Shading Accent 2" w:semiHidden="0" w:uiPriority="60" w:unhideWhenUsed="0"/>
-    <w:lsdException w:name="Light List Accent 2" w:semiHidden="0" w:uiPriority="61" w:unhideWhenUsed="0"/>
-    <w:lsdException w:name="Light Grid Accent 2" w:semiHidden="0" w:uiPriority="62" w:unhideWhenUsed="0"/>
-    <w:lsdException w:name="Medium Shading 1 Accent 2" w:semiHidden="0" w:uiPriority="63" w:unhideWhenUsed="0"/>
-    <w:lsdException w:name="Medium Shading 2 Accent 2" w:semiHidden="0" w:uiPriority="64" w:unhideWhenUsed="0"/>
-    <w:lsdException w:name="Medium List 1 Accent 2" w:semiHidden="0" w:uiPriority="65" w:unhideWhenUsed="0"/>
-    <w:lsdException w:name="Medium List 2 Accent 2" w:semiHidden="0" w:uiPriority="66" w:unhideWhenUsed="0"/>
-    <w:lsdException w:name="Medium Grid 1 Accent 2" w:semiHidden="0" w:uiPriority="67" w:unhideWhenUsed="0"/>
-    <w:lsdException w:name="Medium Grid 2 Accent 2" w:semiHidden="0" w:uiPriority="68" w:unhideWhenUsed="0"/>
-    <w:lsdException w:name="Medium Grid 3 Accent 2" w:semiHidden="0" w:uiPriority="69" w:unhideWhenUsed="0"/>
-    <w:lsdException w:name="Dark List Accent 2" w:semiHidden="0" w:uiPriority="70" w:unhideWhenUsed="0"/>
-    <w:lsdException w:name="Colorful Shading Accent 2" w:semiHidden="0" w:uiPriority="71" w:unhideWhenUsed="0"/>
-    <w:lsdException w:name="Colorful List Accent 2" w:semiHidden="0" w:uiPriority="72" w:unhideWhenUsed="0"/>
-    <w:lsdException w:name="Colorful Grid Accent 2" w:semiHidden="0" w:uiPriority="73" w:unhideWhenUsed="0"/>
-    <w:lsdException w:name="Light Shading Accent 3" w:semiHidden="0" w:uiPriority="60" w:unhideWhenUsed="0"/>
-    <w:lsdException w:name="Light List Accent 3" w:semiHidden="0" w:uiPriority="61" w:unhideWhenUsed="0"/>
-    <w:lsdException w:name="Light Grid Accent 3" w:semiHidden="0" w:uiPriority="62" w:unhideWhenUsed="0"/>
-    <w:lsdException w:name="Medium Shading 1 Accent 3" w:semiHidden="0" w:uiPriority="63" w:unhideWhenUsed="0"/>
-    <w:lsdException w:name="Medium Shading 2 Accent 3" w:semiHidden="0" w:uiPriority="64" w:unhideWhenUsed="0"/>
-    <w:lsdException w:name="Medium List 1 Accent 3" w:semiHidden="0" w:uiPriority="65" w:unhideWhenUsed="0"/>
-    <w:lsdException w:name="Medium List 2 Accent 3" w:semiHidden="0" w:uiPriority="66" w:unhideWhenUsed="0"/>
-    <w:lsdException w:name="Medium Grid 1 Accent 3" w:semiHidden="0" w:uiPriority="67" w:unhideWhenUsed="0"/>
-    <w:lsdException w:name="Medium Grid 2 Accent 3" w:semiHidden="0" w:uiPriority="68" w:unhideWhenUsed="0"/>
-    <w:lsdException w:name="Medium Grid 3 Accent 3" w:semiHidden="0" w:uiPriority="69" w:unhideWhenUsed="0"/>
-    <w:lsdException w:name="Dark List Accent 3" w:semiHidden="0" w:uiPriority="70" w:unhideWhenUsed="0"/>
-    <w:lsdException w:name="Colorful Shading Accent 3" w:semiHidden="0" w:uiPriority="71" w:unhideWhenUsed="0"/>
-    <w:lsdException w:name="Colorful List Accent 3" w:semiHidden="0" w:uiPriority="72" w:unhideWhenUsed="0"/>
-    <w:lsdException w:name="Colorful Grid Accent 3" w:semiHidden="0" w:uiPriority="73" w:unhideWhenUsed="0"/>
-    <w:lsdException w:name="Light Shading Accent 4" w:semiHidden="0" w:uiPriority="60" w:unhideWhenUsed="0"/>
-    <w:lsdException w:name="Light List Accent 4" w:semiHidden="0" w:uiPriority="61" w:unhideWhenUsed="0"/>
-    <w:lsdException w:name="Light Grid Accent 4" w:semiHidden="0" w:uiPriority="62" w:unhideWhenUsed="0"/>
-    <w:lsdException w:name="Medium Shading 1 Accent 4" w:semiHidden="0" w:uiPriority="63" w:unhideWhenUsed="0"/>
-    <w:lsdException w:name="Medium Shading 2 Accent 4" w:semiHidden="0" w:uiPriority="64" w:unhideWhenUsed="0"/>
-    <w:lsdException w:name="Medium List 1 Accent 4" w:semiHidden="0" w:uiPriority="65" w:unhideWhenUsed="0"/>
-    <w:lsdException w:name="Medium List 2 Accent 4" w:semiHidden="0" w:uiPriority="66" w:unhideWhenUsed="0"/>
-    <w:lsdException w:name="Medium Grid 1 Accent 4" w:semiHidden="0" w:uiPriority="67" w:unhideWhenUsed="0"/>
-    <w:lsdException w:name="Medium Grid 2 Accent 4" w:semiHidden="0" w:uiPriority="68" w:unhideWhenUsed="0"/>
-    <w:lsdException w:name="Medium Grid 3 Accent 4" w:semiHidden="0" w:uiPriority="69" w:unhideWhenUsed="0"/>
-    <w:lsdException w:name="Dark List Accent 4" w:semiHidden="0" w:uiPriority="70" w:unhideWhenUsed="0"/>
-    <w:lsdException w:name="Colorful Shading Accent 4" w:semiHidden="0" w:uiPriority="71" w:unhideWhenUsed="0"/>
-    <w:lsdException w:name="Colorful List Accent 4" w:semiHidden="0" w:uiPriority="72" w:unhideWhenUsed="0"/>
-    <w:lsdException w:name="Colorful Grid Accent 4" w:semiHidden="0" w:uiPriority="73" w:unhideWhenUsed="0"/>
-    <w:lsdException w:name="Light Shading Accent 5" w:semiHidden="0" w:uiPriority="60" w:unhideWhenUsed="0"/>
-    <w:lsdException w:name="Light List Accent 5" w:semiHidden="0" w:uiPriority="61" w:unhideWhenUsed="0"/>
-    <w:lsdException w:name="Light Grid Accent 5" w:semiHidden="0" w:uiPriority="62" w:unhideWhenUsed="0"/>
-    <w:lsdException w:name="Medium Shading 1 Accent 5" w:semiHidden="0" w:uiPriority="63" w:unhideWhenUsed="0"/>
-    <w:lsdException w:name="Medium Shading 2 Accent 5" w:semiHidden="0" w:uiPriority="64" w:unhideWhenUsed="0"/>
-    <w:lsdException w:name="Medium List 1 Accent 5" w:semiHidden="0" w:uiPriority="65" w:unhideWhenUsed="0"/>
-    <w:lsdException w:name="Medium List 2 Accent 5" w:semiHidden="0" w:uiPriority="66" w:unhideWhenUsed="0"/>
-    <w:lsdException w:name="Medium Grid 1 Accent 5" w:semiHidden="0" w:uiPriority="67" w:unhideWhenUsed="0"/>
-    <w:lsdException w:name="Medium Grid 2 Accent 5" w:semiHidden="0" w:uiPriority="68" w:unhideWhenUsed="0"/>
-    <w:lsdException w:name="Medium Grid 3 Accent 5" w:semiHidden="0" w:uiPriority="69" w:unhideWhenUsed="0"/>
-    <w:lsdException w:name="Dark List Accent 5" w:semiHidden="0" w:uiPriority="70" w:unhideWhenUsed="0"/>
-    <w:lsdException w:name="Colorful Shading Accent 5" w:semiHidden="0" w:uiPriority="71" w:unhideWhenUsed="0"/>
-    <w:lsdException w:name="Colorful List Accent 5" w:semiHidden="0" w:uiPriority="72" w:unhideWhenUsed="0"/>
-    <w:lsdException w:name="Colorful Grid Accent 5" w:semiHidden="0" w:uiPriority="73" w:unhideWhenUsed="0"/>
-    <w:lsdException w:name="Light Shading Accent 6" w:semiHidden="0" w:uiPriority="60" w:unhideWhenUsed="0"/>
-    <w:lsdException w:name="Light List Accent 6" w:semiHidden="0" w:uiPriority="61" w:unhideWhenUsed="0"/>
-    <w:lsdException w:name="Light Grid Accent 6" w:semiHidden="0" w:uiPriority="62" w:unhideWhenUsed="0"/>
-    <w:lsdException w:name="Medium Shading 1 Accent 6" w:semiHidden="0" w:uiPriority="63" w:unhideWhenUsed="0"/>
-    <w:lsdException w:name="Medium Shading 2 Accent 6" w:semiHidden="0" w:uiPriority="64" w:unhideWhenUsed="0"/>
-    <w:lsdException w:name="Medium List 1 Accent 6" w:semiHidden="0" w:uiPriority="65" w:unhideWhenUsed="0"/>
-    <w:lsdException w:name="Medium List 2 Accent 6" w:semiHidden="0" w:uiPriority="66" w:unhideWhenUsed="0"/>
-    <w:lsdException w:name="Medium Grid 1 Accent 6" w:semiHidden="0" w:uiPriority="67" w:unhideWhenUsed="0"/>
-    <w:lsdException w:name="Medium Grid 2 Accent 6" w:semiHidden="0" w:uiPriority="68" w:unhideWhenUsed="0"/>
-    <w:lsdException w:name="Medium Grid 3 Accent 6" w:semiHidden="0" w:uiPriority="69" w:unhideWhenUsed="0"/>
-    <w:lsdException w:name="Dark List Accent 6" w:semiHidden="0" w:uiPriority="70" w:unhideWhenUsed="0"/>
-    <w:lsdException w:name="Colorful Shading Accent 6" w:semiHidden="0" w:uiPriority="71" w:unhideWhenUsed="0"/>
-    <w:lsdException w:name="Colorful List Accent 6" w:semiHidden="0" w:uiPriority="72" w:unhideWhenUsed="0"/>
-    <w:lsdException w:name="Colorful Grid Accent 6" w:semiHidden="0" w:uiPriority="73" w:unhideWhenUsed="0"/>
-    <w:lsdException w:name="Subtle Emphasis" w:semiHidden="0" w:uiPriority="19" w:unhideWhenUsed="0" w:qFormat="1"/>
-    <w:lsdException w:name="Intense Emphasis" w:semiHidden="0" w:uiPriority="21" w:unhideWhenUsed="0" w:qFormat="1"/>
-    <w:lsdException w:name="Subtle Reference" w:semiHidden="0" w:uiPriority="31" w:unhideWhenUsed="0" w:qFormat="1"/>
-    <w:lsdException w:name="Intense Reference" w:semiHidden="0" w:uiPriority="32" w:unhideWhenUsed="0" w:qFormat="1"/>
-    <w:lsdException w:name="Book Title" w:semiHidden="0" w:uiPriority="33" w:unhideWhenUsed="0" w:qFormat="1"/>
-    <w:lsdException w:name="Bibliography" w:uiPriority="37"/>
-    <w:lsdException w:name="TOC Heading" w:uiPriority="39" w:qFormat="1"/>
+  <w:latentStyles w:defLockedState="0" w:defUIPriority="99" w:defSemiHidden="0" w:defUnhideWhenUsed="0" w:defQFormat="0" w:count="371">
+    <w:lsdException w:name="Normal" w:uiPriority="0" w:qFormat="1"/>
+    <w:lsdException w:name="heading 1" w:uiPriority="9" w:qFormat="1"/>
+    <w:lsdException w:name="heading 2" w:semiHidden="1" w:uiPriority="9" w:unhideWhenUsed="1" w:qFormat="1"/>
+    <w:lsdException w:name="heading 3" w:semiHidden="1" w:uiPriority="9" w:unhideWhenUsed="1" w:qFormat="1"/>
+    <w:lsdException w:name="heading 4" w:semiHidden="1" w:uiPriority="9" w:unhideWhenUsed="1" w:qFormat="1"/>
+    <w:lsdException w:name="heading 5" w:semiHidden="1" w:uiPriority="9" w:unhideWhenUsed="1" w:qFormat="1"/>
+    <w:lsdException w:name="heading 6" w:semiHidden="1" w:uiPriority="9" w:unhideWhenUsed="1" w:qFormat="1"/>
+    <w:lsdException w:name="heading 7" w:semiHidden="1" w:uiPriority="9" w:unhideWhenUsed="1" w:qFormat="1"/>
+    <w:lsdException w:name="heading 8" w:semiHidden="1" w:uiPriority="9" w:unhideWhenUsed="1" w:qFormat="1"/>
+    <w:lsdException w:name="heading 9" w:semiHidden="1" w:uiPriority="9" w:unhideWhenUsed="1" w:qFormat="1"/>
+    <w:lsdException w:name="index 1" w:semiHidden="1" w:unhideWhenUsed="1"/>
+    <w:lsdException w:name="index 2" w:semiHidden="1" w:unhideWhenUsed="1"/>
+    <w:lsdException w:name="index 3" w:semiHidden="1" w:unhideWhenUsed="1"/>
+    <w:lsdException w:name="index 4" w:semiHidden="1" w:unhideWhenUsed="1"/>
+    <w:lsdException w:name="index 5" w:semiHidden="1" w:unhideWhenUsed="1"/>
+    <w:lsdException w:name="index 6" w:semiHidden="1" w:unhideWhenUsed="1"/>
+    <w:lsdException w:name="index 7" w:semiHidden="1" w:unhideWhenUsed="1"/>
+    <w:lsdException w:name="index 8" w:semiHidden="1" w:unhideWhenUsed="1"/>
+    <w:lsdException w:name="index 9" w:semiHidden="1" w:unhideWhenUsed="1"/>
+    <w:lsdException w:name="toc 1" w:semiHidden="1" w:uiPriority="39" w:unhideWhenUsed="1"/>
+    <w:lsdException w:name="toc 2" w:semiHidden="1" w:uiPriority="39" w:unhideWhenUsed="1"/>
+    <w:lsdException w:name="toc 3" w:semiHidden="1" w:uiPriority="39" w:unhideWhenUsed="1"/>
+    <w:lsdException w:name="toc 4" w:semiHidden="1" w:uiPriority="39" w:unhideWhenUsed="1"/>
+    <w:lsdException w:name="toc 5" w:semiHidden="1" w:uiPriority="39" w:unhideWhenUsed="1"/>
+    <w:lsdException w:name="toc 6" w:semiHidden="1" w:uiPriority="39" w:unhideWhenUsed="1"/>
+    <w:lsdException w:name="toc 7" w:semiHidden="1" w:uiPriority="39" w:unhideWhenUsed="1"/>
+    <w:lsdException w:name="toc 8" w:semiHidden="1" w:uiPriority="39" w:unhideWhenUsed="1"/>
+    <w:lsdException w:name="toc 9" w:semiHidden="1" w:uiPriority="39" w:unhideWhenUsed="1"/>
+    <w:lsdException w:name="Normal Indent" w:semiHidden="1" w:unhideWhenUsed="1"/>
+    <w:lsdException w:name="footnote text" w:semiHidden="1" w:unhideWhenUsed="1"/>
+    <w:lsdException w:name="annotation text" w:semiHidden="1" w:unhideWhenUsed="1"/>
+    <w:lsdException w:name="header" w:semiHidden="1" w:unhideWhenUsed="1"/>
+    <w:lsdException w:name="footer" w:semiHidden="1" w:unhideWhenUsed="1"/>
+    <w:lsdException w:name="index heading" w:semiHidden="1" w:unhideWhenUsed="1"/>
+    <w:lsdException w:name="caption" w:semiHidden="1" w:uiPriority="35" w:unhideWhenUsed="1" w:qFormat="1"/>
+    <w:lsdException w:name="table of figures" w:semiHidden="1" w:unhideWhenUsed="1"/>
+    <w:lsdException w:name="envelope address" w:semiHidden="1" w:unhideWhenUsed="1"/>
+    <w:lsdException w:name="envelope return" w:semiHidden="1" w:unhideWhenUsed="1"/>
+    <w:lsdException w:name="footnote reference" w:semiHidden="1" w:unhideWhenUsed="1"/>
+    <w:lsdException w:name="annotation reference" w:semiHidden="1" w:unhideWhenUsed="1"/>
+    <w:lsdException w:name="line number" w:semiHidden="1" w:unhideWhenUsed="1"/>
+    <w:lsdException w:name="page number" w:semiHidden="1" w:unhideWhenUsed="1"/>
+    <w:lsdException w:name="endnote reference" w:semiHidden="1" w:unhideWhenUsed="1"/>
+    <w:lsdException w:name="endnote text" w:semiHidden="1" w:unhideWhenUsed="1"/>
+    <w:lsdException w:name="table of authorities" w:semiHidden="1" w:unhideWhenUsed="1"/>
+    <w:lsdException w:name="macro" w:semiHidden="1" w:unhideWhenUsed="1"/>
+    <w:lsdException w:name="toa heading" w:semiHidden="1" w:unhideWhenUsed="1"/>
+    <w:lsdException w:name="List" w:semiHidden="1" w:unhideWhenUsed="1"/>
+    <w:lsdException w:name="List Bullet" w:semiHidden="1" w:unhideWhenUsed="1"/>
+    <w:lsdException w:name="List Number" w:semiHidden="1" w:unhideWhenUsed="1"/>
+    <w:lsdException w:name="List 2" w:semiHidden="1" w:unhideWhenUsed="1"/>
+    <w:lsdException w:name="List 3" w:semiHidden="1" w:unhideWhenUsed="1"/>
+    <w:lsdException w:name="List 4" w:semiHidden="1" w:unhideWhenUsed="1"/>
+    <w:lsdException w:name="List 5" w:semiHidden="1" w:unhideWhenUsed="1"/>
+    <w:lsdException w:name="List Bullet 2" w:semiHidden="1" w:unhideWhenUsed="1"/>
+    <w:lsdException w:name="List Bullet 3" w:semiHidden="1" w:unhideWhenUsed="1"/>
+    <w:lsdException w:name="List Bullet 4" w:semiHidden="1" w:unhideWhenUsed="1"/>
+    <w:lsdException w:name="List Bullet 5" w:semiHidden="1" w:unhideWhenUsed="1"/>
+    <w:lsdException w:name="List Number 2" w:semiHidden="1" w:unhideWhenUsed="1"/>
+    <w:lsdException w:name="List Number 3" w:semiHidden="1" w:unhideWhenUsed="1"/>
+    <w:lsdException w:name="List Number 4" w:semiHidden="1" w:unhideWhenUsed="1"/>
+    <w:lsdException w:name="List Number 5" w:semiHidden="1" w:unhideWhenUsed="1"/>
+    <w:lsdException w:name="Title" w:uiPriority="10" w:qFormat="1"/>
+    <w:lsdException w:name="Closing" w:semiHidden="1" w:unhideWhenUsed="1"/>
+    <w:lsdException w:name="Signature" w:semiHidden="1" w:unhideWhenUsed="1"/>
+    <w:lsdException w:name="Default Paragraph Font" w:semiHidden="1" w:uiPriority="1" w:unhideWhenUsed="1"/>
+    <w:lsdException w:name="Body Text" w:semiHidden="1" w:unhideWhenUsed="1"/>
+    <w:lsdException w:name="Body Text Indent" w:semiHidden="1" w:unhideWhenUsed="1"/>
+    <w:lsdException w:name="List Continue" w:semiHidden="1" w:unhideWhenUsed="1"/>
+    <w:lsdException w:name="List Continue 2" w:semiHidden="1" w:unhideWhenUsed="1"/>
+    <w:lsdException w:name="List Continue 3" w:semiHidden="1" w:unhideWhenUsed="1"/>
+    <w:lsdException w:name="List Continue 4" w:semiHidden="1" w:unhideWhenUsed="1"/>
+    <w:lsdException w:name="List Continue 5" w:semiHidden="1" w:unhideWhenUsed="1"/>
+    <w:lsdException w:name="Message Header" w:semiHidden="1" w:unhideWhenUsed="1"/>
+    <w:lsdException w:name="Subtitle" w:uiPriority="11" w:qFormat="1"/>
+    <w:lsdException w:name="Salutation" w:semiHidden="1" w:unhideWhenUsed="1"/>
+    <w:lsdException w:name="Date" w:semiHidden="1" w:unhideWhenUsed="1"/>
+    <w:lsdException w:name="Body Text First Indent" w:semiHidden="1" w:unhideWhenUsed="1"/>
+    <w:lsdException w:name="Body Text First Indent 2" w:semiHidden="1" w:unhideWhenUsed="1"/>
+    <w:lsdException w:name="Note Heading" w:semiHidden="1" w:unhideWhenUsed="1"/>
+    <w:lsdException w:name="Body Text 2" w:semiHidden="1" w:unhideWhenUsed="1"/>
+    <w:lsdException w:name="Body Text 3" w:semiHidden="1" w:unhideWhenUsed="1"/>
+    <w:lsdException w:name="Body Text Indent 2" w:semiHidden="1" w:unhideWhenUsed="1"/>
+    <w:lsdException w:name="Body Text Indent 3" w:semiHidden="1" w:unhideWhenUsed="1"/>
+    <w:lsdException w:name="Block Text" w:semiHidden="1" w:unhideWhenUsed="1"/>
+    <w:lsdException w:name="Hyperlink" w:semiHidden="1" w:unhideWhenUsed="1"/>
+    <w:lsdException w:name="FollowedHyperlink" w:semiHidden="1" w:unhideWhenUsed="1"/>
+    <w:lsdException w:name="Strong" w:uiPriority="22" w:qFormat="1"/>
+    <w:lsdException w:name="Emphasis" w:uiPriority="20" w:qFormat="1"/>
+    <w:lsdException w:name="Document Map" w:semiHidden="1" w:unhideWhenUsed="1"/>
+    <w:lsdException w:name="Plain Text" w:semiHidden="1" w:unhideWhenUsed="1"/>
+    <w:lsdException w:name="E-mail Signature" w:semiHidden="1" w:unhideWhenUsed="1"/>
+    <w:lsdException w:name="HTML Top of Form" w:semiHidden="1" w:unhideWhenUsed="1"/>
+    <w:lsdException w:name="HTML Bottom of Form" w:semiHidden="1" w:unhideWhenUsed="1"/>
+    <w:lsdException w:name="Normal (Web)" w:semiHidden="1" w:unhideWhenUsed="1"/>
+    <w:lsdException w:name="HTML Acronym" w:semiHidden="1" w:unhideWhenUsed="1"/>
+    <w:lsdException w:name="HTML Address" w:semiHidden="1" w:unhideWhenUsed="1"/>
+    <w:lsdException w:name="HTML Cite" w:semiHidden="1" w:unhideWhenUsed="1"/>
+    <w:lsdException w:name="HTML Code" w:semiHidden="1" w:unhideWhenUsed="1"/>
+    <w:lsdException w:name="HTML Definition" w:semiHidden="1" w:unhideWhenUsed="1"/>
+    <w:lsdException w:name="HTML Keyboard" w:semiHidden="1" w:unhideWhenUsed="1"/>
+    <w:lsdException w:name="HTML Preformatted" w:semiHidden="1" w:unhideWhenUsed="1"/>
+    <w:lsdException w:name="HTML Sample" w:semiHidden="1" w:unhideWhenUsed="1"/>
+    <w:lsdException w:name="HTML Typewriter" w:semiHidden="1" w:unhideWhenUsed="1"/>
+    <w:lsdException w:name="HTML Variable" w:semiHidden="1" w:unhideWhenUsed="1"/>
+    <w:lsdException w:name="Normal Table" w:semiHidden="1" w:unhideWhenUsed="1"/>
+    <w:lsdException w:name="annotation subject" w:semiHidden="1" w:unhideWhenUsed="1"/>
+    <w:lsdException w:name="No List" w:semiHidden="1" w:unhideWhenUsed="1"/>
+    <w:lsdException w:name="Outline List 1" w:semiHidden="1" w:unhideWhenUsed="1"/>
+    <w:lsdException w:name="Outline List 2" w:semiHidden="1" w:unhideWhenUsed="1"/>
+    <w:lsdException w:name="Outline List 3" w:semiHidden="1" w:unhideWhenUsed="1"/>
+    <w:lsdException w:name="Table Simple 1" w:semiHidden="1" w:unhideWhenUsed="1"/>
+    <w:lsdException w:name="Table Simple 2" w:semiHidden="1" w:unhideWhenUsed="1"/>
+    <w:lsdException w:name="Table Simple 3" w:semiHidden="1" w:unhideWhenUsed="1"/>
+    <w:lsdException w:name="Table Classic 1" w:semiHidden="1" w:unhideWhenUsed="1"/>
+    <w:lsdException w:name="Table Classic 2" w:semiHidden="1" w:unhideWhenUsed="1"/>
+    <w:lsdException w:name="Table Classic 3" w:semiHidden="1" w:unhideWhenUsed="1"/>
+    <w:lsdException w:name="Table Classic 4" w:semiHidden="1" w:unhideWhenUsed="1"/>
+    <w:lsdException w:name="Table Colorful 1" w:semiHidden="1" w:unhideWhenUsed="1"/>
+    <w:lsdException w:name="Table Colorful 2" w:semiHidden="1" w:unhideWhenUsed="1"/>
+    <w:lsdException w:name="Table Colorful 3" w:semiHidden="1" w:unhideWhenUsed="1"/>
+    <w:lsdException w:name="Table Columns 1" w:semiHidden="1" w:unhideWhenUsed="1"/>
+    <w:lsdException w:name="Table Columns 2" w:semiHidden="1" w:unhideWhenUsed="1"/>
+    <w:lsdException w:name="Table Columns 3" w:semiHidden="1" w:unhideWhenUsed="1"/>
+    <w:lsdException w:name="Table Columns 4" w:semiHidden="1" w:unhideWhenUsed="1"/>
+    <w:lsdException w:name="Table Columns 5" w:semiHidden="1" w:unhideWhenUsed="1"/>
+    <w:lsdException w:name="Table Grid 1" w:semiHidden="1" w:unhideWhenUsed="1"/>
+    <w:lsdException w:name="Table Grid 2" w:semiHidden="1" w:unhideWhenUsed="1"/>
+    <w:lsdException w:name="Table Grid 3" w:semiHidden="1" w:unhideWhenUsed="1"/>
+    <w:lsdException w:name="Table Grid 4" w:semiHidden="1" w:unhideWhenUsed="1"/>
+    <w:lsdException w:name="Table Grid 5" w:semiHidden="1" w:unhideWhenUsed="1"/>
+    <w:lsdException w:name="Table Grid 6" w:semiHidden="1" w:unhideWhenUsed="1"/>
+    <w:lsdException w:name="Table Grid 7" w:semiHidden="1" w:unhideWhenUsed="1"/>
+    <w:lsdException w:name="Table Grid 8" w:semiHidden="1" w:unhideWhenUsed="1"/>
+    <w:lsdException w:name="Table List 1" w:semiHidden="1" w:unhideWhenUsed="1"/>
+    <w:lsdException w:name="Table List 2" w:semiHidden="1" w:unhideWhenUsed="1"/>
+    <w:lsdException w:name="Table List 3" w:semiHidden="1" w:unhideWhenUsed="1"/>
+    <w:lsdException w:name="Table List 4" w:semiHidden="1" w:unhideWhenUsed="1"/>
+    <w:lsdException w:name="Table List 5" w:semiHidden="1" w:unhideWhenUsed="1"/>
+    <w:lsdException w:name="Table List 6" w:semiHidden="1" w:unhideWhenUsed="1"/>
+    <w:lsdException w:name="Table List 7" w:semiHidden="1" w:unhideWhenUsed="1"/>
+    <w:lsdException w:name="Table List 8" w:semiHidden="1" w:unhideWhenUsed="1"/>
+    <w:lsdException w:name="Table 3D effects 1" w:semiHidden="1" w:unhideWhenUsed="1"/>
+    <w:lsdException w:name="Table 3D effects 2" w:semiHidden="1" w:unhideWhenUsed="1"/>
+    <w:lsdException w:name="Table 3D effects 3" w:semiHidden="1" w:unhideWhenUsed="1"/>
+    <w:lsdException w:name="Table Contemporary" w:semiHidden="1" w:unhideWhenUsed="1"/>
+    <w:lsdException w:name="Table Elegant" w:semiHidden="1" w:unhideWhenUsed="1"/>
+    <w:lsdException w:name="Table Professional" w:semiHidden="1" w:unhideWhenUsed="1"/>
+    <w:lsdException w:name="Table Subtle 1" w:semiHidden="1" w:unhideWhenUsed="1"/>
+    <w:lsdException w:name="Table Subtle 2" w:semiHidden="1" w:unhideWhenUsed="1"/>
+    <w:lsdException w:name="Table Web 1" w:semiHidden="1" w:unhideWhenUsed="1"/>
+    <w:lsdException w:name="Table Web 2" w:semiHidden="1" w:unhideWhenUsed="1"/>
+    <w:lsdException w:name="Table Web 3" w:semiHidden="1" w:unhideWhenUsed="1"/>
+    <w:lsdException w:name="Balloon Text" w:semiHidden="1" w:unhideWhenUsed="1"/>
+    <w:lsdException w:name="Table Grid" w:uiPriority="59"/>
+    <w:lsdException w:name="Table Theme" w:semiHidden="1" w:unhideWhenUsed="1"/>
+    <w:lsdException w:name="Placeholder Text" w:semiHidden="1"/>
+    <w:lsdException w:name="No Spacing" w:uiPriority="1" w:qFormat="1"/>
+    <w:lsdException w:name="Light Shading" w:uiPriority="60"/>
+    <w:lsdException w:name="Light List" w:uiPriority="61"/>
+    <w:lsdException w:name="Light Grid" w:uiPriority="62"/>
+    <w:lsdException w:name="Medium Shading 1" w:uiPriority="63"/>
+    <w:lsdException w:name="Medium Shading 2" w:uiPriority="64"/>
+    <w:lsdException w:name="Medium List 1" w:uiPriority="65"/>
+    <w:lsdException w:name="Medium List 2" w:uiPriority="66"/>
+    <w:lsdException w:name="Medium Grid 1" w:uiPriority="67"/>
+    <w:lsdException w:name="Medium Grid 2" w:uiPriority="68"/>
+    <w:lsdException w:name="Medium Grid 3" w:uiPriority="69"/>
+    <w:lsdException w:name="Dark List" w:uiPriority="70"/>
+    <w:lsdException w:name="Colorful Shading" w:uiPriority="71"/>
+    <w:lsdException w:name="Colorful List" w:uiPriority="72"/>
+    <w:lsdException w:name="Colorful Grid" w:uiPriority="73"/>
+    <w:lsdException w:name="Light Shading Accent 1" w:uiPriority="60"/>
+    <w:lsdException w:name="Light List Accent 1" w:uiPriority="61"/>
+    <w:lsdException w:name="Light Grid Accent 1" w:uiPriority="62"/>
+    <w:lsdException w:name="Medium Shading 1 Accent 1" w:uiPriority="63"/>
+    <w:lsdException w:name="Medium Shading 2 Accent 1" w:uiPriority="64"/>
+    <w:lsdException w:name="Medium List 1 Accent 1" w:uiPriority="65"/>
+    <w:lsdException w:name="Revision" w:semiHidden="1"/>
+    <w:lsdException w:name="List Paragraph" w:uiPriority="34" w:qFormat="1"/>
+    <w:lsdException w:name="Quote" w:uiPriority="29" w:qFormat="1"/>
+    <w:lsdException w:name="Intense Quote" w:uiPriority="30" w:qFormat="1"/>
+    <w:lsdException w:name="Medium List 2 Accent 1" w:uiPriority="66"/>
+    <w:lsdException w:name="Medium Grid 1 Accent 1" w:uiPriority="67"/>
+    <w:lsdException w:name="Medium Grid 2 Accent 1" w:uiPriority="68"/>
+    <w:lsdException w:name="Medium Grid 3 Accent 1" w:uiPriority="69"/>
+    <w:lsdException w:name="Dark List Accent 1" w:uiPriority="70"/>
+    <w:lsdException w:name="Colorful Shading Accent 1" w:uiPriority="71"/>
+    <w:lsdException w:name="Colorful List Accent 1" w:uiPriority="72"/>
+    <w:lsdException w:name="Colorful Grid Accent 1" w:uiPriority="73"/>
+    <w:lsdException w:name="Light Shading Accent 2" w:uiPriority="60"/>
+    <w:lsdException w:name="Light List Accent 2" w:uiPriority="61"/>
+    <w:lsdException w:name="Light Grid Accent 2" w:uiPriority="62"/>
+    <w:lsdException w:name="Medium Shading 1 Accent 2" w:uiPriority="63"/>
+    <w:lsdException w:name="Medium Shading 2 Accent 2" w:uiPriority="64"/>
+    <w:lsdException w:name="Medium List 1 Accent 2" w:uiPriority="65"/>
+    <w:lsdException w:name="Medium List 2 Accent 2" w:uiPriority="66"/>
+    <w:lsdException w:name="Medium Grid 1 Accent 2" w:uiPriority="67"/>
+    <w:lsdException w:name="Medium Grid 2 Accent 2" w:uiPriority="68"/>
+    <w:lsdException w:name="Medium Grid 3 Accent 2" w:uiPriority="69"/>
+    <w:lsdException w:name="Dark List Accent 2" w:uiPriority="70"/>
+    <w:lsdException w:name="Colorful Shading Accent 2" w:uiPriority="71"/>
+    <w:lsdException w:name="Colorful List Accent 2" w:uiPriority="72"/>
+    <w:lsdException w:name="Colorful Grid Accent 2" w:uiPriority="73"/>
+    <w:lsdException w:name="Light Shading Accent 3" w:uiPriority="60"/>
+    <w:lsdException w:name="Light List Accent 3" w:uiPriority="61"/>
+    <w:lsdException w:name="Light Grid Accent 3" w:uiPriority="62"/>
+    <w:lsdException w:name="Medium Shading 1 Accent 3" w:uiPriority="63"/>
+    <w:lsdException w:name="Medium Shading 2 Accent 3" w:uiPriority="64"/>
+    <w:lsdException w:name="Medium List 1 Accent 3" w:uiPriority="65"/>
+    <w:lsdException w:name="Medium List 2 Accent 3" w:uiPriority="66"/>
+    <w:lsdException w:name="Medium Grid 1 Accent 3" w:uiPriority="67"/>
+    <w:lsdException w:name="Medium Grid 2 Accent 3" w:uiPriority="68"/>
+    <w:lsdException w:name="Medium Grid 3 Accent 3" w:uiPriority="69"/>
+    <w:lsdException w:name="Dark List Accent 3" w:uiPriority="70"/>
+    <w:lsdException w:name="Colorful Shading Accent 3" w:uiPriority="71"/>
+    <w:lsdException w:name="Colorful List Accent 3" w:uiPriority="72"/>
+    <w:lsdException w:name="Colorful Grid Accent 3" w:uiPriority="73"/>
+    <w:lsdException w:name="Light Shading Accent 4" w:uiPriority="60"/>
+    <w:lsdException w:name="Light List Accent 4" w:uiPriority="61"/>
+    <w:lsdException w:name="Light Grid Accent 4" w:uiPriority="62"/>
+    <w:lsdException w:name="Medium Shading 1 Accent 4" w:uiPriority="63"/>
+    <w:lsdException w:name="Medium Shading 2 Accent 4" w:uiPriority="64"/>
+    <w:lsdException w:name="Medium List 1 Accent 4" w:uiPriority="65"/>
+    <w:lsdException w:name="Medium List 2 Accent 4" w:uiPriority="66"/>
+    <w:lsdException w:name="Medium Grid 1 Accent 4" w:uiPriority="67"/>
+    <w:lsdException w:name="Medium Grid 2 Accent 4" w:uiPriority="68"/>
+    <w:lsdException w:name="Medium Grid 3 Accent 4" w:uiPriority="69"/>
+    <w:lsdException w:name="Dark List Accent 4" w:uiPriority="70"/>
+    <w:lsdException w:name="Colorful Shading Accent 4" w:uiPriority="71"/>
+    <w:lsdException w:name="Colorful List Accent 4" w:uiPriority="72"/>
+    <w:lsdException w:name="Colorful Grid Accent 4" w:uiPriority="73"/>
+    <w:lsdException w:name="Light Shading Accent 5" w:uiPriority="60"/>
+    <w:lsdException w:name="Light List Accent 5" w:uiPriority="61"/>
+    <w:lsdException w:name="Light Grid Accent 5" w:uiPriority="62"/>
+    <w:lsdException w:name="Medium Shading 1 Accent 5" w:uiPriority="63"/>
+    <w:lsdException w:name="Medium Shading 2 Accent 5" w:uiPriority="64"/>
+    <w:lsdException w:name="Medium List 1 Accent 5" w:uiPriority="65"/>
+    <w:lsdException w:name="Medium List 2 Accent 5" w:uiPriority="66"/>
+    <w:lsdException w:name="Medium Grid 1 Accent 5" w:uiPriority="67"/>
+    <w:lsdException w:name="Medium Grid 2 Accent 5" w:uiPriority="68"/>
+    <w:lsdException w:name="Medium Grid 3 Accent 5" w:uiPriority="69"/>
+    <w:lsdException w:name="Dark List Accent 5" w:uiPriority="70"/>
+    <w:lsdException w:name="Colorful Shading Accent 5" w:uiPriority="71"/>
+    <w:lsdException w:name="Colorful List Accent 5" w:uiPriority="72"/>
+    <w:lsdException w:name="Colorful Grid Accent 5" w:uiPriority="73"/>
+    <w:lsdException w:name="Light Shading Accent 6" w:uiPriority="60"/>
+    <w:lsdException w:name="Light List Accent 6" w:uiPriority="61"/>
+    <w:lsdException w:name="Light Grid Accent 6" w:uiPriority="62"/>
+    <w:lsdException w:name="Medium Shading 1 Accent 6" w:uiPriority="63"/>
+    <w:lsdException w:name="Medium Shading 2 Accent 6" w:uiPriority="64"/>
+    <w:lsdException w:name="Medium List 1 Accent 6" w:uiPriority="65"/>
+    <w:lsdException w:name="Medium List 2 Accent 6" w:uiPriority="66"/>
+    <w:lsdException w:name="Medium Grid 1 Accent 6" w:uiPriority="67"/>
+    <w:lsdException w:name="Medium Grid 2 Accent 6" w:uiPriority="68"/>
+    <w:lsdException w:name="Medium Grid 3 Accent 6" w:uiPriority="69"/>
+    <w:lsdException w:name="Dark List Accent 6" w:uiPriority="70"/>
+    <w:lsdException w:name="Colorful Shading Accent 6" w:uiPriority="71"/>
+    <w:lsdException w:name="Colorful List Accent 6" w:uiPriority="72"/>
+    <w:lsdException w:name="Colorful Grid Accent 6" w:uiPriority="73"/>
+    <w:lsdException w:name="Subtle Emphasis" w:uiPriority="19" w:qFormat="1"/>
+    <w:lsdException w:name="Intense Emphasis" w:uiPriority="21" w:qFormat="1"/>
+    <w:lsdException w:name="Subtle Reference" w:uiPriority="31" w:qFormat="1"/>
+    <w:lsdException w:name="Intense Reference" w:uiPriority="32" w:qFormat="1"/>
+    <w:lsdException w:name="Book Title" w:uiPriority="33" w:qFormat="1"/>
+    <w:lsdException w:name="Bibliography" w:semiHidden="1" w:uiPriority="37" w:unhideWhenUsed="1"/>
+    <w:lsdException w:name="TOC Heading" w:semiHidden="1" w:uiPriority="39" w:unhideWhenUsed="1" w:qFormat="1"/>
+    <w:lsdException w:name="Plain Table 1" w:uiPriority="41"/>
+    <w:lsdException w:name="Plain Table 2" w:uiPriority="42"/>
+    <w:lsdException w:name="Plain Table 3" w:uiPriority="43"/>
+    <w:lsdException w:name="Plain Table 4" w:uiPriority="44"/>
+    <w:lsdException w:name="Plain Table 5" w:uiPriority="45"/>
+    <w:lsdException w:name="Grid Table Light" w:uiPriority="40"/>
+    <w:lsdException w:name="Grid Table 1 Light" w:uiPriority="46"/>
+    <w:lsdException w:name="Grid Table 2" w:uiPriority="47"/>
+    <w:lsdException w:name="Grid Table 3" w:uiPriority="48"/>
+    <w:lsdException w:name="Grid Table 4" w:uiPriority="49"/>
+    <w:lsdException w:name="Grid Table 5 Dark" w:uiPriority="50"/>
+    <w:lsdException w:name="Grid Table 6 Colorful" w:uiPriority="51"/>
+    <w:lsdException w:name="Grid Table 7 Colorful" w:uiPriority="52"/>
+    <w:lsdException w:name="Grid Table 1 Light Accent 1" w:uiPriority="46"/>
+    <w:lsdException w:name="Grid Table 2 Accent 1" w:uiPriority="47"/>
+    <w:lsdException w:name="Grid Table 3 Accent 1" w:uiPriority="48"/>
+    <w:lsdException w:name="Grid Table 4 Accent 1" w:uiPriority="49"/>
+    <w:lsdException w:name="Grid Table 5 Dark Accent 1" w:uiPriority="50"/>
+    <w:lsdException w:name="Grid Table 6 Colorful Accent 1" w:uiPriority="51"/>
+    <w:lsdException w:name="Grid Table 7 Colorful Accent 1" w:uiPriority="52"/>
+    <w:lsdException w:name="Grid Table 1 Light Accent 2" w:uiPriority="46"/>
+    <w:lsdException w:name="Grid Table 2 Accent 2" w:uiPriority="47"/>
+    <w:lsdException w:name="Grid Table 3 Accent 2" w:uiPriority="48"/>
+    <w:lsdException w:name="Grid Table 4 Accent 2" w:uiPriority="49"/>
+    <w:lsdException w:name="Grid Table 5 Dark Accent 2" w:uiPriority="50"/>
+    <w:lsdException w:name="Grid Table 6 Colorful Accent 2" w:uiPriority="51"/>
+    <w:lsdException w:name="Grid Table 7 Colorful Accent 2" w:uiPriority="52"/>
+    <w:lsdException w:name="Grid Table 1 Light Accent 3" w:uiPriority="46"/>
+    <w:lsdException w:name="Grid Table 2 Accent 3" w:uiPriority="47"/>
+    <w:lsdException w:name="Grid Table 3 Accent 3" w:uiPriority="48"/>
+    <w:lsdException w:name="Grid Table 4 Accent 3" w:uiPriority="49"/>
+    <w:lsdException w:name="Grid Table 5 Dark Accent 3" w:uiPriority="50"/>
+    <w:lsdException w:name="Grid Table 6 Colorful Accent 3" w:uiPriority="51"/>
+    <w:lsdException w:name="Grid Table 7 Colorful Accent 3" w:uiPriority="52"/>
+    <w:lsdException w:name="Grid Table 1 Light Accent 4" w:uiPriority="46"/>
+    <w:lsdException w:name="Grid Table 2 Accent 4" w:uiPriority="47"/>
+    <w:lsdException w:name="Grid Table 3 Accent 4" w:uiPriority="48"/>
+    <w:lsdException w:name="Grid Table 4 Accent 4" w:uiPriority="49"/>
+    <w:lsdException w:name="Grid Table 5 Dark Accent 4" w:uiPriority="50"/>
+    <w:lsdException w:name="Grid Table 6 Colorful Accent 4" w:uiPriority="51"/>
+    <w:lsdException w:name="Grid Table 7 Colorful Accent 4" w:uiPriority="52"/>
+    <w:lsdException w:name="Grid Table 1 Light Accent 5" w:uiPriority="46"/>
+    <w:lsdException w:name="Grid Table 2 Accent 5" w:uiPriority="47"/>
+    <w:lsdException w:name="Grid Table 3 Accent 5" w:uiPriority="48"/>
+    <w:lsdException w:name="Grid Table 4 Accent 5" w:uiPriority="49"/>
+    <w:lsdException w:name="Grid Table 5 Dark Accent 5" w:uiPriority="50"/>
+    <w:lsdException w:name="Grid Table 6 Colorful Accent 5" w:uiPriority="51"/>
+    <w:lsdException w:name="Grid Table 7 Colorful Accent 5" w:uiPriority="52"/>
+    <w:lsdException w:name="Grid Table 1 Light Accent 6" w:uiPriority="46"/>
+    <w:lsdException w:name="Grid Table 2 Accent 6" w:uiPriority="47"/>
+    <w:lsdException w:name="Grid Table 3 Accent 6" w:uiPriority="48"/>
+    <w:lsdException w:name="Grid Table 4 Accent 6" w:uiPriority="49"/>
+    <w:lsdException w:name="Grid Table 5 Dark Accent 6" w:uiPriority="50"/>
+    <w:lsdException w:name="Grid Table 6 Colorful Accent 6" w:uiPriority="51"/>
+    <w:lsdException w:name="Grid Table 7 Colorful Accent 6" w:uiPriority="52"/>
+    <w:lsdException w:name="List Table 1 Light" w:uiPriority="46"/>
+    <w:lsdException w:name="List Table 2" w:uiPriority="47"/>
+    <w:lsdException w:name="List Table 3" w:uiPriority="48"/>
+    <w:lsdException w:name="List Table 4" w:uiPriority="49"/>
+    <w:lsdException w:name="List Table 5 Dark" w:uiPriority="50"/>
+    <w:lsdException w:name="List Table 6 Colorful" w:uiPriority="51"/>
+    <w:lsdException w:name="List Table 7 Colorful" w:uiPriority="52"/>
+    <w:lsdException w:name="List Table 1 Light Accent 1" w:uiPriority="46"/>
+    <w:lsdException w:name="List Table 2 Accent 1" w:uiPriority="47"/>
+    <w:lsdException w:name="List Table 3 Accent 1" w:uiPriority="48"/>
+    <w:lsdException w:name="List Table 4 Accent 1" w:uiPriority="49"/>
+    <w:lsdException w:name="List Table 5 Dark Accent 1" w:uiPriority="50"/>
+    <w:lsdException w:name="List Table 6 Colorful Accent 1" w:uiPriority="51"/>
+    <w:lsdException w:name="List Table 7 Colorful Accent 1" w:uiPriority="52"/>
+    <w:lsdException w:name="List Table 1 Light Accent 2" w:uiPriority="46"/>
+    <w:lsdException w:name="List Table 2 Accent 2" w:uiPriority="47"/>
+    <w:lsdException w:name="List Table 3 Accent 2" w:uiPriority="48"/>
+    <w:lsdException w:name="List Table 4 Accent 2" w:uiPriority="49"/>
+    <w:lsdException w:name="List Table 5 Dark Accent 2" w:uiPriority="50"/>
+    <w:lsdException w:name="List Table 6 Colorful Accent 2" w:uiPriority="51"/>
+    <w:lsdException w:name="List Table 7 Colorful Accent 2" w:uiPriority="52"/>
+    <w:lsdException w:name="List Table 1 Light Accent 3" w:uiPriority="46"/>
+    <w:lsdException w:name="List Table 2 Accent 3" w:uiPriority="47"/>
+    <w:lsdException w:name="List Table 3 Accent 3" w:uiPriority="48"/>
+    <w:lsdException w:name="List Table 4 Accent 3" w:uiPriority="49"/>
+    <w:lsdException w:name="List Table 5 Dark Accent 3" w:uiPriority="50"/>
+    <w:lsdException w:name="List Table 6 Colorful Accent 3" w:uiPriority="51"/>
+    <w:lsdException w:name="List Table 7 Colorful Accent 3" w:uiPriority="52"/>
+    <w:lsdException w:name="List Table 1 Light Accent 4" w:uiPriority="46"/>
+    <w:lsdException w:name="List Table 2 Accent 4" w:uiPriority="47"/>
+    <w:lsdException w:name="List Table 3 Accent 4" w:uiPriority="48"/>
+    <w:lsdException w:name="List Table 4 Accent 4" w:uiPriority="49"/>
+    <w:lsdException w:name="List Table 5 Dark Accent 4" w:uiPriority="50"/>
+    <w:lsdException w:name="List Table 6 Colorful Accent 4" w:uiPriority="51"/>
+    <w:lsdException w:name="List Table 7 Colorful Accent 4" w:uiPriority="52"/>
+    <w:lsdException w:name="List Table 1 Light Accent 5" w:uiPriority="46"/>
+    <w:lsdException w:name="List Table 2 Accent 5" w:uiPriority="47"/>
+    <w:lsdException w:name="List Table 3 Accent 5" w:uiPriority="48"/>
+    <w:lsdException w:name="List Table 4 Accent 5" w:uiPriority="49"/>
+    <w:lsdException w:name="List Table 5 Dark Accent 5" w:uiPriority="50"/>
+    <w:lsdException w:name="List Table 6 Colorful Accent 5" w:uiPriority="51"/>
+    <w:lsdException w:name="List Table 7 Colorful Accent 5" w:uiPriority="52"/>
+    <w:lsdException w:name="List Table 1 Light Accent 6" w:uiPriority="46"/>
+    <w:lsdException w:name="List Table 2 Accent 6" w:uiPriority="47"/>
+    <w:lsdException w:name="List Table 3 Accent 6" w:uiPriority="48"/>
+    <w:lsdException w:name="List Table 4 Accent 6" w:uiPriority="49"/>
+    <w:lsdException w:name="List Table 5 Dark Accent 6" w:uiPriority="50"/>
+    <w:lsdException w:name="List Table 6 Colorful Accent 6" w:uiPriority="51"/>
+    <w:lsdException w:name="List Table 7 Colorful Accent 6" w:uiPriority="52"/>
   </w:latentStyles>
   <w:style w:type="paragraph" w:default="1" w:styleId="Normal">
     <w:name w:val="Normal"/>

</xml_diff>